<commit_message>
v1.4.1 - fixed part number heading in Part 5 handout
</commit_message>
<xml_diff>
--- a/gravity_guy_2D - part 5.docx
+++ b/gravity_guy_2D - part 5.docx
@@ -211,7 +211,7 @@
         <w:pStyle w:val="labsheettitle"/>
       </w:pPr>
       <w:r>
-        <w:t>Part 4</w:t>
+        <w:t>Part 5</w:t>
       </w:r>
       <w:r>
         <w:t xml:space="preserve"> – </w:t>
@@ -268,6 +268,8 @@
         </w:rPr>
         <w:fldChar w:fldCharType="separate"/>
       </w:r>
+      <w:bookmarkStart w:id="0" w:name="_GoBack"/>
+      <w:bookmarkEnd w:id="0"/>
       <w:r>
         <w:rPr>
           <w:noProof/>
@@ -307,7 +309,7 @@
         <w:rPr>
           <w:noProof/>
         </w:rPr>
-        <w:instrText xml:space="preserve"> PAGEREF _Toc254950237 \h </w:instrText>
+        <w:instrText xml:space="preserve"> PAGEREF _Toc255054009 \h </w:instrText>
       </w:r>
       <w:r>
         <w:rPr>
@@ -388,7 +390,7 @@
         <w:rPr>
           <w:noProof/>
         </w:rPr>
-        <w:instrText xml:space="preserve"> PAGEREF _Toc254950238 \h </w:instrText>
+        <w:instrText xml:space="preserve"> PAGEREF _Toc255054010 \h </w:instrText>
       </w:r>
       <w:r>
         <w:rPr>
@@ -469,7 +471,7 @@
         <w:rPr>
           <w:noProof/>
         </w:rPr>
-        <w:instrText xml:space="preserve"> PAGEREF _Toc254950239 \h </w:instrText>
+        <w:instrText xml:space="preserve"> PAGEREF _Toc255054011 \h </w:instrText>
       </w:r>
       <w:r>
         <w:rPr>
@@ -550,7 +552,7 @@
         <w:rPr>
           <w:noProof/>
         </w:rPr>
-        <w:instrText xml:space="preserve"> PAGEREF _Toc254950240 \h </w:instrText>
+        <w:instrText xml:space="preserve"> PAGEREF _Toc255054012 \h </w:instrText>
       </w:r>
       <w:r>
         <w:rPr>
@@ -631,7 +633,7 @@
         <w:rPr>
           <w:noProof/>
         </w:rPr>
-        <w:instrText xml:space="preserve"> PAGEREF _Toc254950241 \h </w:instrText>
+        <w:instrText xml:space="preserve"> PAGEREF _Toc255054013 \h </w:instrText>
       </w:r>
       <w:r>
         <w:rPr>
@@ -712,7 +714,7 @@
         <w:rPr>
           <w:noProof/>
         </w:rPr>
-        <w:instrText xml:space="preserve"> PAGEREF _Toc254950242 \h </w:instrText>
+        <w:instrText xml:space="preserve"> PAGEREF _Toc255054014 \h </w:instrText>
       </w:r>
       <w:r>
         <w:rPr>
@@ -793,7 +795,7 @@
         <w:rPr>
           <w:noProof/>
         </w:rPr>
-        <w:instrText xml:space="preserve"> PAGEREF _Toc254950243 \h </w:instrText>
+        <w:instrText xml:space="preserve"> PAGEREF _Toc255054015 \h </w:instrText>
       </w:r>
       <w:r>
         <w:rPr>
@@ -874,7 +876,7 @@
         <w:rPr>
           <w:noProof/>
         </w:rPr>
-        <w:instrText xml:space="preserve"> PAGEREF _Toc254950244 \h </w:instrText>
+        <w:instrText xml:space="preserve"> PAGEREF _Toc255054016 \h </w:instrText>
       </w:r>
       <w:r>
         <w:rPr>
@@ -955,7 +957,7 @@
         <w:rPr>
           <w:noProof/>
         </w:rPr>
-        <w:instrText xml:space="preserve"> PAGEREF _Toc254950245 \h </w:instrText>
+        <w:instrText xml:space="preserve"> PAGEREF _Toc255054017 \h </w:instrText>
       </w:r>
       <w:r>
         <w:rPr>
@@ -1036,7 +1038,7 @@
         <w:rPr>
           <w:noProof/>
         </w:rPr>
-        <w:instrText xml:space="preserve"> PAGEREF _Toc254950246 \h </w:instrText>
+        <w:instrText xml:space="preserve"> PAGEREF _Toc255054018 \h </w:instrText>
       </w:r>
       <w:r>
         <w:rPr>
@@ -1054,160 +1056,6 @@
           <w:noProof/>
         </w:rPr>
         <w:t>14</w:t>
-      </w:r>
-      <w:r>
-        <w:rPr>
-          <w:noProof/>
-        </w:rPr>
-        <w:fldChar w:fldCharType="end"/>
-      </w:r>
-    </w:p>
-    <w:p>
-      <w:pPr>
-        <w:pStyle w:val="TOC1"/>
-        <w:tabs>
-          <w:tab w:val="left" w:pos="507"/>
-          <w:tab w:val="right" w:leader="dot" w:pos="9771"/>
-        </w:tabs>
-        <w:rPr>
-          <w:rFonts w:asciiTheme="minorHAnsi" w:eastAsiaTheme="minorEastAsia" w:hAnsiTheme="minorHAnsi" w:cstheme="minorBidi"/>
-          <w:b w:val="0"/>
-          <w:bCs w:val="0"/>
-          <w:caps w:val="0"/>
-          <w:noProof/>
-          <w:lang w:val="en-US" w:eastAsia="ja-JP"/>
-        </w:rPr>
-      </w:pPr>
-      <w:r>
-        <w:rPr>
-          <w:noProof/>
-        </w:rPr>
-        <w:t>11</w:t>
-      </w:r>
-      <w:r>
-        <w:rPr>
-          <w:rFonts w:asciiTheme="minorHAnsi" w:eastAsiaTheme="minorEastAsia" w:hAnsiTheme="minorHAnsi" w:cstheme="minorBidi"/>
-          <w:b w:val="0"/>
-          <w:bCs w:val="0"/>
-          <w:caps w:val="0"/>
-          <w:noProof/>
-          <w:lang w:val="en-US" w:eastAsia="ja-JP"/>
-        </w:rPr>
-        <w:tab/>
-      </w:r>
-      <w:r>
-        <w:rPr>
-          <w:noProof/>
-        </w:rPr>
-        <w:t>TOPIC</w:t>
-      </w:r>
-      <w:r>
-        <w:rPr>
-          <w:noProof/>
-        </w:rPr>
-        <w:tab/>
-      </w:r>
-      <w:r>
-        <w:rPr>
-          <w:noProof/>
-        </w:rPr>
-        <w:fldChar w:fldCharType="begin"/>
-      </w:r>
-      <w:r>
-        <w:rPr>
-          <w:noProof/>
-        </w:rPr>
-        <w:instrText xml:space="preserve"> PAGEREF _Toc254950247 \h </w:instrText>
-      </w:r>
-      <w:r>
-        <w:rPr>
-          <w:noProof/>
-        </w:rPr>
-        <w:fldChar w:fldCharType="separate"/>
-      </w:r>
-      <w:r>
-        <w:rPr>
-          <w:b w:val="0"/>
-          <w:noProof/>
-        </w:rPr>
-        <w:t>Error! Bookmark not defined.</w:t>
-      </w:r>
-      <w:r>
-        <w:rPr>
-          <w:noProof/>
-        </w:rPr>
-        <w:fldChar w:fldCharType="end"/>
-      </w:r>
-    </w:p>
-    <w:p>
-      <w:pPr>
-        <w:pStyle w:val="TOC1"/>
-        <w:tabs>
-          <w:tab w:val="left" w:pos="507"/>
-          <w:tab w:val="right" w:leader="dot" w:pos="9771"/>
-        </w:tabs>
-        <w:rPr>
-          <w:rFonts w:asciiTheme="minorHAnsi" w:eastAsiaTheme="minorEastAsia" w:hAnsiTheme="minorHAnsi" w:cstheme="minorBidi"/>
-          <w:b w:val="0"/>
-          <w:bCs w:val="0"/>
-          <w:caps w:val="0"/>
-          <w:noProof/>
-          <w:lang w:val="en-US" w:eastAsia="ja-JP"/>
-        </w:rPr>
-      </w:pPr>
-      <w:r>
-        <w:rPr>
-          <w:noProof/>
-        </w:rPr>
-        <w:t>12</w:t>
-      </w:r>
-      <w:r>
-        <w:rPr>
-          <w:rFonts w:asciiTheme="minorHAnsi" w:eastAsiaTheme="minorEastAsia" w:hAnsiTheme="minorHAnsi" w:cstheme="minorBidi"/>
-          <w:b w:val="0"/>
-          <w:bCs w:val="0"/>
-          <w:caps w:val="0"/>
-          <w:noProof/>
-          <w:lang w:val="en-US" w:eastAsia="ja-JP"/>
-        </w:rPr>
-        <w:tab/>
-      </w:r>
-      <w:r>
-        <w:rPr>
-          <w:noProof/>
-        </w:rPr>
-        <w:t>Solves the multiple deaths when hits spikes objects problem</w:t>
-      </w:r>
-      <w:r>
-        <w:rPr>
-          <w:noProof/>
-        </w:rPr>
-        <w:tab/>
-      </w:r>
-      <w:r>
-        <w:rPr>
-          <w:noProof/>
-        </w:rPr>
-        <w:fldChar w:fldCharType="begin"/>
-      </w:r>
-      <w:r>
-        <w:rPr>
-          <w:noProof/>
-        </w:rPr>
-        <w:instrText xml:space="preserve"> PAGEREF _Toc254950248 \h </w:instrText>
-      </w:r>
-      <w:r>
-        <w:rPr>
-          <w:noProof/>
-        </w:rPr>
-        <w:fldChar w:fldCharType="separate"/>
-      </w:r>
-      <w:r>
-        <w:rPr>
-          <w:b w:val="0"/>
-          <w:noProof/>
-        </w:rPr>
-        <w:t>Error! Bookmark not defined.</w:t>
       </w:r>
       <w:r>
         <w:rPr>
@@ -1255,11 +1103,11 @@
       <w:pPr>
         <w:pStyle w:val="Heading1"/>
       </w:pPr>
-      <w:bookmarkStart w:id="0" w:name="_Toc254950237"/>
+      <w:bookmarkStart w:id="1" w:name="_Toc255054009"/>
       <w:r>
         <w:t>Solves the multiple deaths when hits spikes objects problem</w:t>
       </w:r>
-      <w:bookmarkEnd w:id="0"/>
+      <w:bookmarkEnd w:id="1"/>
     </w:p>
     <w:p>
       <w:r>
@@ -1313,13 +1161,8 @@
           <w:numId w:val="23"/>
         </w:numPr>
       </w:pPr>
-      <w:proofErr w:type="gramStart"/>
-      <w:r>
-        <w:t>remove</w:t>
-      </w:r>
-      <w:proofErr w:type="gramEnd"/>
-      <w:r>
-        <w:t xml:space="preserve"> all spikes / spikes group </w:t>
+      <w:r>
+        <w:t xml:space="preserve">remove all spikes / spikes group </w:t>
       </w:r>
       <w:proofErr w:type="spellStart"/>
       <w:r>
@@ -1338,13 +1181,8 @@
           <w:numId w:val="23"/>
         </w:numPr>
       </w:pPr>
-      <w:proofErr w:type="gramStart"/>
-      <w:r>
-        <w:t>delete</w:t>
-      </w:r>
-      <w:proofErr w:type="gramEnd"/>
-      <w:r>
-        <w:t xml:space="preserve"> your Spikes prefab (so all you have is the spikes image in the Sprites folder</w:t>
+      <w:r>
+        <w:t>delete your Spikes prefab (so all you have is the spikes image in the Sprites folder</w:t>
       </w:r>
     </w:p>
     <w:p/>
@@ -1361,13 +1199,8 @@
           <w:numId w:val="23"/>
         </w:numPr>
       </w:pPr>
-      <w:proofErr w:type="gramStart"/>
-      <w:r>
-        <w:t>position</w:t>
-      </w:r>
-      <w:proofErr w:type="gramEnd"/>
-      <w:r>
-        <w:t xml:space="preserve"> lots of Spikes sprite images along the bottom of the background</w:t>
+      <w:r>
+        <w:t>position lots of Spikes sprite images along the bottom of the background</w:t>
       </w:r>
     </w:p>
     <w:p>
@@ -1378,13 +1211,8 @@
           <w:numId w:val="23"/>
         </w:numPr>
       </w:pPr>
-      <w:proofErr w:type="gramStart"/>
-      <w:r>
-        <w:t>these</w:t>
-      </w:r>
-      <w:proofErr w:type="gramEnd"/>
-      <w:r>
-        <w:t xml:space="preserve"> are just 2D images – no collider, not tag</w:t>
+      <w:r>
+        <w:t>these are just 2D images – no collider, not tag</w:t>
       </w:r>
     </w:p>
     <w:p>
@@ -1395,13 +1223,8 @@
           <w:numId w:val="23"/>
         </w:numPr>
       </w:pPr>
-      <w:proofErr w:type="gramStart"/>
-      <w:r>
-        <w:t>create</w:t>
-      </w:r>
-      <w:proofErr w:type="gramEnd"/>
-      <w:r>
-        <w:t xml:space="preserve"> a new empty </w:t>
+      <w:r>
+        <w:t xml:space="preserve">create a new empty </w:t>
       </w:r>
       <w:proofErr w:type="spellStart"/>
       <w:r>
@@ -1420,13 +1243,8 @@
           <w:numId w:val="23"/>
         </w:numPr>
       </w:pPr>
-      <w:proofErr w:type="gramStart"/>
-      <w:r>
-        <w:t>child</w:t>
-      </w:r>
-      <w:proofErr w:type="gramEnd"/>
-      <w:r>
-        <w:t xml:space="preserve"> all your spikes into that game object</w:t>
+      <w:r>
+        <w:t>child all your spikes into that game object</w:t>
       </w:r>
     </w:p>
     <w:p>
@@ -1437,13 +1255,8 @@
           <w:numId w:val="23"/>
         </w:numPr>
       </w:pPr>
-      <w:proofErr w:type="gramStart"/>
-      <w:r>
-        <w:t>i</w:t>
-      </w:r>
-      <w:proofErr w:type="gramEnd"/>
-      <w:r>
-        <w:t xml:space="preserve">.e. drag each spikes image </w:t>
+      <w:r>
+        <w:t xml:space="preserve">i.e. drag each spikes image </w:t>
       </w:r>
       <w:proofErr w:type="spellStart"/>
       <w:r>
@@ -1462,13 +1275,8 @@
           <w:numId w:val="23"/>
         </w:numPr>
       </w:pPr>
-      <w:proofErr w:type="gramStart"/>
-      <w:r>
-        <w:t>tag</w:t>
-      </w:r>
-      <w:proofErr w:type="gramEnd"/>
-      <w:r>
-        <w:t xml:space="preserve"> your spikes-group 'Spikes'</w:t>
+      <w:r>
+        <w:t>tag your spikes-group 'Spikes'</w:t>
       </w:r>
     </w:p>
     <w:p>
@@ -1479,13 +1287,8 @@
           <w:numId w:val="23"/>
         </w:numPr>
       </w:pPr>
-      <w:proofErr w:type="gramStart"/>
-      <w:r>
-        <w:t>add</w:t>
-      </w:r>
-      <w:proofErr w:type="gramEnd"/>
-      <w:r>
-        <w:t xml:space="preserve"> to spikes-group a Box Collider 2D  and tick its 'Is Trigger'</w:t>
+      <w:r>
+        <w:t>add to spikes-group a Box Collider 2D  and tick its 'Is Trigger'</w:t>
       </w:r>
     </w:p>
     <w:p>
@@ -1496,13 +1299,8 @@
           <w:numId w:val="23"/>
         </w:numPr>
       </w:pPr>
-      <w:proofErr w:type="gramStart"/>
-      <w:r>
-        <w:t>size</w:t>
-      </w:r>
-      <w:proofErr w:type="gramEnd"/>
-      <w:r>
-        <w:t xml:space="preserve"> and position the collider in spikes-group, so that it stretches the whole width of the background, and that its top is in line with the spikes images</w:t>
+      <w:r>
+        <w:t>size and position the collider in spikes-group, so that it stretches the whole width of the background, and that its top is in line with the spikes images</w:t>
       </w:r>
     </w:p>
     <w:p/>
@@ -1628,12 +1426,12 @@
         <w:pageBreakBefore/>
         <w:ind w:left="431" w:hanging="431"/>
       </w:pPr>
-      <w:bookmarkStart w:id="1" w:name="_Toc254950238"/>
+      <w:bookmarkStart w:id="2" w:name="_Toc255054010"/>
       <w:r>
         <w:lastRenderedPageBreak/>
         <w:t>Stop guy jumping out of screen</w:t>
       </w:r>
-      <w:bookmarkEnd w:id="1"/>
+      <w:bookmarkEnd w:id="2"/>
     </w:p>
     <w:p>
       <w:pPr>
@@ -1686,13 +1484,8 @@
           <w:numId w:val="23"/>
         </w:numPr>
       </w:pPr>
-      <w:proofErr w:type="gramStart"/>
-      <w:r>
-        <w:t>create</w:t>
-      </w:r>
-      <w:proofErr w:type="gramEnd"/>
-      <w:r>
-        <w:t xml:space="preserve"> a new empty </w:t>
+      <w:r>
+        <w:t xml:space="preserve">create a new empty </w:t>
       </w:r>
       <w:proofErr w:type="spellStart"/>
       <w:r>
@@ -1711,13 +1504,8 @@
           <w:numId w:val="23"/>
         </w:numPr>
       </w:pPr>
-      <w:proofErr w:type="gramStart"/>
-      <w:r>
-        <w:t>or</w:t>
-      </w:r>
-      <w:proofErr w:type="gramEnd"/>
-      <w:r>
-        <w:t xml:space="preserve"> use any rectangular sprite image as the basis for your new </w:t>
+      <w:r>
+        <w:t xml:space="preserve">or use any rectangular sprite image as the basis for your new </w:t>
       </w:r>
       <w:proofErr w:type="spellStart"/>
       <w:r>
@@ -1733,13 +1521,8 @@
           <w:numId w:val="23"/>
         </w:numPr>
       </w:pPr>
-      <w:proofErr w:type="gramStart"/>
-      <w:r>
-        <w:t>add</w:t>
-      </w:r>
-      <w:proofErr w:type="gramEnd"/>
-      <w:r>
-        <w:t xml:space="preserve"> to the object a Box Collider 2D</w:t>
+      <w:r>
+        <w:t>add to the object a Box Collider 2D</w:t>
       </w:r>
     </w:p>
     <w:p>
@@ -1750,13 +1533,8 @@
           <w:numId w:val="23"/>
         </w:numPr>
       </w:pPr>
-      <w:proofErr w:type="gramStart"/>
-      <w:r>
-        <w:t>do</w:t>
-      </w:r>
-      <w:proofErr w:type="gramEnd"/>
-      <w:r>
-        <w:t xml:space="preserve"> NOT tick its 'Is Trigger'</w:t>
+      <w:r>
+        <w:t>do NOT tick its 'Is Trigger'</w:t>
       </w:r>
     </w:p>
     <w:p>
@@ -1767,13 +1545,8 @@
           <w:numId w:val="23"/>
         </w:numPr>
       </w:pPr>
-      <w:proofErr w:type="gramStart"/>
-      <w:r>
-        <w:t>size</w:t>
-      </w:r>
-      <w:proofErr w:type="gramEnd"/>
-      <w:r>
-        <w:t xml:space="preserve"> and position the </w:t>
+      <w:r>
+        <w:t xml:space="preserve">size and position the </w:t>
       </w:r>
       <w:proofErr w:type="spellStart"/>
       <w:r>
@@ -1792,13 +1565,8 @@
           <w:numId w:val="23"/>
         </w:numPr>
       </w:pPr>
-      <w:proofErr w:type="gramStart"/>
-      <w:r>
-        <w:t>so</w:t>
-      </w:r>
-      <w:proofErr w:type="gramEnd"/>
-      <w:r>
-        <w:t xml:space="preserve"> the player can no longer move off screen because they’ll hit the collider of this </w:t>
+      <w:r>
+        <w:t xml:space="preserve">so the player can no longer move off screen because they’ll hit the collider of this </w:t>
       </w:r>
       <w:proofErr w:type="spellStart"/>
       <w:r>
@@ -1813,12 +1581,12 @@
         <w:pageBreakBefore/>
         <w:ind w:left="431" w:hanging="431"/>
       </w:pPr>
-      <w:bookmarkStart w:id="2" w:name="_Toc254950239"/>
+      <w:bookmarkStart w:id="3" w:name="_Toc255054011"/>
       <w:r>
         <w:lastRenderedPageBreak/>
         <w:t>Add ladders to your game</w:t>
       </w:r>
-      <w:bookmarkEnd w:id="2"/>
+      <w:bookmarkEnd w:id="3"/>
     </w:p>
     <w:p>
       <w:pPr>
@@ -1883,19 +1651,11 @@
           <w:lang w:val="en-US"/>
         </w:rPr>
       </w:pPr>
-      <w:proofErr w:type="gramStart"/>
       <w:r>
         <w:rPr>
           <w:lang w:val="en-US"/>
         </w:rPr>
-        <w:t>replace</w:t>
-      </w:r>
-      <w:proofErr w:type="gramEnd"/>
-      <w:r>
-        <w:rPr>
-          <w:lang w:val="en-US"/>
-        </w:rPr>
-        <w:t xml:space="preserve"> the hero </w:t>
+        <w:t xml:space="preserve">replace the hero </w:t>
       </w:r>
       <w:proofErr w:type="spellStart"/>
       <w:r>
@@ -1939,19 +1699,11 @@
           <w:lang w:val="en-US"/>
         </w:rPr>
       </w:pPr>
-      <w:proofErr w:type="gramStart"/>
       <w:r>
         <w:rPr>
           <w:lang w:val="en-US"/>
         </w:rPr>
-        <w:t>drag</w:t>
-      </w:r>
-      <w:proofErr w:type="gramEnd"/>
-      <w:r>
-        <w:rPr>
-          <w:lang w:val="en-US"/>
-        </w:rPr>
-        <w:t xml:space="preserve"> the ladder sprite onto the scene (and position/size)</w:t>
+        <w:t>drag the ladder sprite onto the scene (and position/size)</w:t>
       </w:r>
     </w:p>
     <w:p>
@@ -1965,19 +1717,11 @@
           <w:lang w:val="en-US"/>
         </w:rPr>
       </w:pPr>
-      <w:proofErr w:type="gramStart"/>
       <w:r>
         <w:rPr>
           <w:lang w:val="en-US"/>
         </w:rPr>
-        <w:t>tag</w:t>
-      </w:r>
-      <w:proofErr w:type="gramEnd"/>
-      <w:r>
-        <w:rPr>
-          <w:lang w:val="en-US"/>
-        </w:rPr>
-        <w:t xml:space="preserve"> the ladder </w:t>
+        <w:t xml:space="preserve">tag the ladder </w:t>
       </w:r>
       <w:proofErr w:type="spellStart"/>
       <w:r>
@@ -2005,19 +1749,11 @@
           <w:lang w:val="en-US"/>
         </w:rPr>
       </w:pPr>
-      <w:proofErr w:type="gramStart"/>
       <w:r>
         <w:rPr>
           <w:lang w:val="en-US"/>
         </w:rPr>
-        <w:t>add</w:t>
-      </w:r>
-      <w:proofErr w:type="gramEnd"/>
-      <w:r>
-        <w:rPr>
-          <w:lang w:val="en-US"/>
-        </w:rPr>
-        <w:t xml:space="preserve"> a Box Collider 2D and tick its ‘Is Trigger’ property</w:t>
+        <w:t>add a Box Collider 2D and tick its ‘Is Trigger’ property</w:t>
       </w:r>
     </w:p>
     <w:p>
@@ -2086,19 +1822,11 @@
           <w:lang w:val="en-US"/>
         </w:rPr>
       </w:pPr>
-      <w:proofErr w:type="gramStart"/>
       <w:r>
         <w:rPr>
           <w:lang w:val="en-US"/>
         </w:rPr>
-        <w:t>create</w:t>
-      </w:r>
-      <w:proofErr w:type="gramEnd"/>
-      <w:r>
-        <w:rPr>
-          <w:lang w:val="en-US"/>
-        </w:rPr>
-        <w:t xml:space="preserve"> a</w:t>
+        <w:t>create a</w:t>
       </w:r>
       <w:r>
         <w:rPr>
@@ -2118,19 +1846,11 @@
           <w:lang w:val="en-US"/>
         </w:rPr>
       </w:pPr>
-      <w:proofErr w:type="gramStart"/>
       <w:r>
         <w:rPr>
           <w:lang w:val="en-US"/>
         </w:rPr>
-        <w:t>drag</w:t>
-      </w:r>
-      <w:proofErr w:type="gramEnd"/>
-      <w:r>
-        <w:rPr>
-          <w:lang w:val="en-US"/>
-        </w:rPr>
-        <w:t xml:space="preserve"> </w:t>
+        <w:t xml:space="preserve">drag </w:t>
       </w:r>
       <w:r>
         <w:rPr>
@@ -2164,19 +1884,11 @@
           <w:lang w:val="en-US"/>
         </w:rPr>
       </w:pPr>
-      <w:proofErr w:type="gramStart"/>
       <w:r>
         <w:rPr>
           <w:lang w:val="en-US"/>
         </w:rPr>
-        <w:t>and</w:t>
-      </w:r>
-      <w:proofErr w:type="gramEnd"/>
-      <w:r>
-        <w:rPr>
-          <w:lang w:val="en-US"/>
-        </w:rPr>
-        <w:t xml:space="preserve"> now you can add more ladders to your game ...</w:t>
+        <w:t>and now you can add more ladders to your game ...</w:t>
       </w:r>
     </w:p>
     <w:p>
@@ -2192,7 +1904,7 @@
         <w:pageBreakBefore/>
         <w:ind w:left="431" w:hanging="431"/>
       </w:pPr>
-      <w:bookmarkStart w:id="3" w:name="_Toc254950240"/>
+      <w:bookmarkStart w:id="4" w:name="_Toc255054012"/>
       <w:r>
         <w:lastRenderedPageBreak/>
         <w:t>Use a ‘</w:t>
@@ -2205,7 +1917,7 @@
       <w:r>
         <w:t>’ object to determine restart position when lose a life</w:t>
       </w:r>
-      <w:bookmarkEnd w:id="3"/>
+      <w:bookmarkEnd w:id="4"/>
     </w:p>
     <w:p>
       <w:pPr>
@@ -2232,17 +1944,12 @@
         <w:t xml:space="preserve"> method </w:t>
       </w:r>
       <w:proofErr w:type="spellStart"/>
-      <w:proofErr w:type="gramStart"/>
       <w:r>
         <w:t>MoveToStartPosition</w:t>
       </w:r>
       <w:proofErr w:type="spellEnd"/>
       <w:r>
-        <w:t>(</w:t>
-      </w:r>
-      <w:proofErr w:type="gramEnd"/>
-      <w:r>
-        <w:t>) uses a ‘hard coded’ start position of (0,5,0).</w:t>
+        <w:t>() uses a ‘hard coded’ start position of (0,5,0).</w:t>
       </w:r>
     </w:p>
     <w:p/>
@@ -2347,13 +2054,8 @@
           <w:numId w:val="31"/>
         </w:numPr>
       </w:pPr>
-      <w:proofErr w:type="gramStart"/>
-      <w:r>
-        <w:t>menu</w:t>
-      </w:r>
-      <w:proofErr w:type="gramEnd"/>
-      <w:r>
-        <w:t xml:space="preserve">: </w:t>
+      <w:r>
+        <w:t xml:space="preserve">menu: </w:t>
       </w:r>
       <w:proofErr w:type="spellStart"/>
       <w:r>
@@ -2442,17 +2144,12 @@
         <w:t xml:space="preserve">Refactor (improve) method </w:t>
       </w:r>
       <w:proofErr w:type="spellStart"/>
-      <w:proofErr w:type="gramStart"/>
       <w:r>
         <w:t>MoveToStartPosition</w:t>
       </w:r>
       <w:proofErr w:type="spellEnd"/>
       <w:r>
-        <w:t>(</w:t>
-      </w:r>
-      <w:proofErr w:type="gramEnd"/>
-      <w:r>
-        <w:t xml:space="preserve">) to use of the </w:t>
+        <w:t xml:space="preserve">() to use of the </w:t>
       </w:r>
       <w:proofErr w:type="spellStart"/>
       <w:r>
@@ -2468,17 +2165,12 @@
         <w:t xml:space="preserve">Replace method </w:t>
       </w:r>
       <w:proofErr w:type="spellStart"/>
-      <w:proofErr w:type="gramStart"/>
       <w:r>
         <w:t>MoveToStartPosition</w:t>
       </w:r>
       <w:proofErr w:type="spellEnd"/>
       <w:r>
-        <w:t>(</w:t>
-      </w:r>
-      <w:proofErr w:type="gramEnd"/>
-      <w:r>
-        <w:t xml:space="preserve">) in </w:t>
+        <w:t xml:space="preserve">() in </w:t>
       </w:r>
       <w:proofErr w:type="spellStart"/>
       <w:r>
@@ -2521,24 +2213,7 @@
           <w:bCs/>
         </w:rPr>
         <w:tab/>
-      </w:r>
-      <w:proofErr w:type="gramStart"/>
-      <w:r>
-        <w:rPr>
-          <w:rFonts w:ascii="Courier New" w:hAnsi="Courier New" w:cs="Courier New"/>
-          <w:b/>
-          <w:bCs/>
-        </w:rPr>
-        <w:t>private</w:t>
-      </w:r>
-      <w:proofErr w:type="gramEnd"/>
-      <w:r>
-        <w:rPr>
-          <w:rFonts w:ascii="Courier New" w:hAnsi="Courier New" w:cs="Courier New"/>
-          <w:b/>
-          <w:bCs/>
-        </w:rPr>
-        <w:t xml:space="preserve"> void </w:t>
+        <w:t xml:space="preserve">private void </w:t>
       </w:r>
       <w:proofErr w:type="spellStart"/>
       <w:r>
@@ -2652,7 +2327,6 @@
         <w:t xml:space="preserve"> = </w:t>
       </w:r>
       <w:proofErr w:type="spellStart"/>
-      <w:proofErr w:type="gramStart"/>
       <w:r>
         <w:rPr>
           <w:rFonts w:ascii="Courier New" w:hAnsi="Courier New" w:cs="Courier New"/>
@@ -2668,16 +2342,7 @@
           <w:b/>
           <w:bCs/>
         </w:rPr>
-        <w:t>(</w:t>
-      </w:r>
-      <w:proofErr w:type="gramEnd"/>
-      <w:r>
-        <w:rPr>
-          <w:rFonts w:ascii="Courier New" w:hAnsi="Courier New" w:cs="Courier New"/>
-          <w:b/>
-          <w:bCs/>
-        </w:rPr>
-        <w:t>"</w:t>
+        <w:t>("</w:t>
       </w:r>
       <w:proofErr w:type="spellStart"/>
       <w:r>
@@ -2799,7 +2464,6 @@
         <w:tab/>
       </w:r>
       <w:proofErr w:type="spellStart"/>
-      <w:proofErr w:type="gramStart"/>
       <w:r>
         <w:rPr>
           <w:rFonts w:ascii="Courier New" w:hAnsi="Courier New" w:cs="Courier New"/>
@@ -2809,7 +2473,6 @@
         <w:t>transform.position</w:t>
       </w:r>
       <w:proofErr w:type="spellEnd"/>
-      <w:proofErr w:type="gramEnd"/>
       <w:r>
         <w:rPr>
           <w:rFonts w:ascii="Courier New" w:hAnsi="Courier New" w:cs="Courier New"/>
@@ -2926,7 +2589,7 @@
         <w:pageBreakBefore/>
         <w:ind w:left="431" w:hanging="431"/>
       </w:pPr>
-      <w:bookmarkStart w:id="4" w:name="_Toc254950241"/>
+      <w:bookmarkStart w:id="5" w:name="_Toc255054013"/>
       <w:r>
         <w:lastRenderedPageBreak/>
         <w:t>Choose from one of several different ‘</w:t>
@@ -2939,7 +2602,7 @@
       <w:r>
         <w:t>’ game objects</w:t>
       </w:r>
-      <w:bookmarkEnd w:id="4"/>
+      <w:bookmarkEnd w:id="5"/>
     </w:p>
     <w:p>
       <w:pPr>
@@ -2993,24 +2656,7 @@
           <w:bCs/>
         </w:rPr>
         <w:tab/>
-      </w:r>
-      <w:proofErr w:type="gramStart"/>
-      <w:r>
-        <w:rPr>
-          <w:rFonts w:ascii="Courier New" w:hAnsi="Courier New" w:cs="Courier New"/>
-          <w:b/>
-          <w:bCs/>
-        </w:rPr>
-        <w:t>private</w:t>
-      </w:r>
-      <w:proofErr w:type="gramEnd"/>
-      <w:r>
-        <w:rPr>
-          <w:rFonts w:ascii="Courier New" w:hAnsi="Courier New" w:cs="Courier New"/>
-          <w:b/>
-          <w:bCs/>
-        </w:rPr>
-        <w:t xml:space="preserve"> </w:t>
+        <w:t xml:space="preserve">private </w:t>
       </w:r>
       <w:proofErr w:type="spellStart"/>
       <w:r>
@@ -3106,7 +2752,6 @@
         <w:tab/>
       </w:r>
       <w:proofErr w:type="spellStart"/>
-      <w:proofErr w:type="gramStart"/>
       <w:r>
         <w:rPr>
           <w:rFonts w:ascii="Courier New" w:hAnsi="Courier New" w:cs="Courier New"/>
@@ -3122,16 +2767,7 @@
           <w:b/>
           <w:bCs/>
         </w:rPr>
-        <w:t>[</w:t>
-      </w:r>
-      <w:proofErr w:type="gramEnd"/>
-      <w:r>
-        <w:rPr>
-          <w:rFonts w:ascii="Courier New" w:hAnsi="Courier New" w:cs="Courier New"/>
-          <w:b/>
-          <w:bCs/>
-        </w:rPr>
-        <w:t xml:space="preserve">] </w:t>
+        <w:t xml:space="preserve">[] </w:t>
       </w:r>
       <w:proofErr w:type="spellStart"/>
       <w:r>
@@ -3202,7 +2838,6 @@
         <w:tab/>
       </w:r>
       <w:proofErr w:type="spellStart"/>
-      <w:proofErr w:type="gramStart"/>
       <w:r>
         <w:rPr>
           <w:rFonts w:ascii="Courier New" w:hAnsi="Courier New" w:cs="Courier New"/>
@@ -3212,7 +2847,6 @@
         <w:t>int</w:t>
       </w:r>
       <w:proofErr w:type="spellEnd"/>
-      <w:proofErr w:type="gramEnd"/>
       <w:r>
         <w:rPr>
           <w:rFonts w:ascii="Courier New" w:hAnsi="Courier New" w:cs="Courier New"/>
@@ -3290,7 +2924,6 @@
         <w:tab/>
       </w:r>
       <w:proofErr w:type="spellStart"/>
-      <w:proofErr w:type="gramStart"/>
       <w:r>
         <w:rPr>
           <w:rFonts w:ascii="Courier New" w:hAnsi="Courier New" w:cs="Courier New"/>
@@ -3300,7 +2933,6 @@
         <w:t>int</w:t>
       </w:r>
       <w:proofErr w:type="spellEnd"/>
-      <w:proofErr w:type="gramEnd"/>
       <w:r>
         <w:rPr>
           <w:rFonts w:ascii="Courier New" w:hAnsi="Courier New" w:cs="Courier New"/>
@@ -3394,24 +3026,7 @@
           <w:bCs/>
         </w:rPr>
         <w:tab/>
-      </w:r>
-      <w:proofErr w:type="gramStart"/>
-      <w:r>
-        <w:rPr>
-          <w:rFonts w:ascii="Courier New" w:hAnsi="Courier New" w:cs="Courier New"/>
-          <w:b/>
-          <w:bCs/>
-        </w:rPr>
-        <w:t>return</w:t>
-      </w:r>
-      <w:proofErr w:type="gramEnd"/>
-      <w:r>
-        <w:rPr>
-          <w:rFonts w:ascii="Courier New" w:hAnsi="Courier New" w:cs="Courier New"/>
-          <w:b/>
-          <w:bCs/>
-        </w:rPr>
-        <w:t xml:space="preserve"> </w:t>
+        <w:t xml:space="preserve">return </w:t>
       </w:r>
       <w:proofErr w:type="spellStart"/>
       <w:r>
@@ -3481,17 +3096,12 @@
         <w:keepNext/>
       </w:pPr>
       <w:proofErr w:type="spellStart"/>
-      <w:proofErr w:type="gramStart"/>
       <w:r>
         <w:t>GameObject.FindWithTag</w:t>
       </w:r>
       <w:proofErr w:type="spellEnd"/>
       <w:r>
-        <w:t>(</w:t>
-      </w:r>
-      <w:proofErr w:type="gramEnd"/>
-      <w:r>
-        <w:t xml:space="preserve">) works when we know there is only going to be one </w:t>
+        <w:t xml:space="preserve">() works when we know there is only going to be one </w:t>
       </w:r>
       <w:proofErr w:type="spellStart"/>
       <w:r>
@@ -3505,17 +3115,12 @@
         <w:t xml:space="preserve"> When there may be more, we need to use </w:t>
       </w:r>
       <w:proofErr w:type="spellStart"/>
-      <w:proofErr w:type="gramStart"/>
       <w:r>
         <w:t>FindGameObjectsWithTag</w:t>
       </w:r>
       <w:proofErr w:type="spellEnd"/>
       <w:r>
-        <w:t>(</w:t>
-      </w:r>
-      <w:proofErr w:type="gramEnd"/>
-      <w:r>
-        <w:t xml:space="preserve">) which returns an ARRAY of </w:t>
+        <w:t xml:space="preserve">() which returns an ARRAY of </w:t>
       </w:r>
       <w:proofErr w:type="spellStart"/>
       <w:r>
@@ -3547,17 +3152,12 @@
         <w:t xml:space="preserve"> in the scene with that tag, and then uses the </w:t>
       </w:r>
       <w:proofErr w:type="spellStart"/>
-      <w:proofErr w:type="gramStart"/>
       <w:r>
         <w:t>Random.Range</w:t>
       </w:r>
       <w:proofErr w:type="spellEnd"/>
       <w:r>
-        <w:t>(</w:t>
-      </w:r>
-      <w:proofErr w:type="gramEnd"/>
-      <w:r>
-        <w:t>&lt;min&gt;,&lt;max&gt;) to choose a random location within the array.</w:t>
+        <w:t>(&lt;min&gt;,&lt;max&gt;) to choose a random location within the array.</w:t>
       </w:r>
     </w:p>
     <w:p>
@@ -3583,23 +3183,13 @@
         <w:keepNext/>
       </w:pPr>
       <w:r>
-        <w:t xml:space="preserve">NOTE: </w:t>
-      </w:r>
-      <w:proofErr w:type="gramStart"/>
-      <w:r>
-        <w:t>Range(</w:t>
-      </w:r>
-      <w:proofErr w:type="gramEnd"/>
-      <w:r>
-        <w:t xml:space="preserve">) will never return &lt;max&gt; as long as &lt;min&gt; and &lt;max&gt; are different. So this method is PERFECT for choosing items from an array using 0 and </w:t>
-      </w:r>
-      <w:proofErr w:type="spellStart"/>
-      <w:proofErr w:type="gramStart"/>
+        <w:t xml:space="preserve">NOTE: Range() will never return &lt;max&gt; as long as &lt;min&gt; and &lt;max&gt; are different. So this method is PERFECT for choosing items from an array using 0 and </w:t>
+      </w:r>
+      <w:proofErr w:type="spellStart"/>
       <w:r>
         <w:t>array.Length</w:t>
       </w:r>
       <w:proofErr w:type="spellEnd"/>
-      <w:proofErr w:type="gramEnd"/>
       <w:r>
         <w:t xml:space="preserve"> as parameters.</w:t>
       </w:r>
@@ -3623,15 +3213,7 @@
     </w:p>
     <w:p>
       <w:r>
-        <w:t xml:space="preserve">Either </w:t>
-      </w:r>
-      <w:proofErr w:type="gramStart"/>
-      <w:r>
-        <w:t>create</w:t>
-      </w:r>
-      <w:proofErr w:type="gramEnd"/>
-      <w:r>
-        <w:t xml:space="preserve"> some new empty objects and tag them “</w:t>
+        <w:t>Either create some new empty objects and tag them “</w:t>
       </w:r>
       <w:proofErr w:type="spellStart"/>
       <w:r>
@@ -3659,17 +3241,12 @@
         <w:t xml:space="preserve">Refactor method </w:t>
       </w:r>
       <w:proofErr w:type="spellStart"/>
-      <w:proofErr w:type="gramStart"/>
       <w:r>
         <w:t>MoveToStartPosition</w:t>
       </w:r>
       <w:proofErr w:type="spellEnd"/>
       <w:r>
-        <w:t>(</w:t>
-      </w:r>
-      <w:proofErr w:type="gramEnd"/>
-      <w:r>
-        <w:t>) to use the new method</w:t>
+        <w:t>() to use the new method</w:t>
       </w:r>
     </w:p>
     <w:p>
@@ -3710,24 +3287,7 @@
           <w:bCs/>
         </w:rPr>
         <w:tab/>
-      </w:r>
-      <w:proofErr w:type="gramStart"/>
-      <w:r>
-        <w:rPr>
-          <w:rFonts w:ascii="Courier New" w:hAnsi="Courier New" w:cs="Courier New"/>
-          <w:b/>
-          <w:bCs/>
-        </w:rPr>
-        <w:t>private</w:t>
-      </w:r>
-      <w:proofErr w:type="gramEnd"/>
-      <w:r>
-        <w:rPr>
-          <w:rFonts w:ascii="Courier New" w:hAnsi="Courier New" w:cs="Courier New"/>
-          <w:b/>
-          <w:bCs/>
-        </w:rPr>
-        <w:t xml:space="preserve"> void </w:t>
+        <w:t xml:space="preserve">private void </w:t>
       </w:r>
       <w:proofErr w:type="spellStart"/>
       <w:r>
@@ -3841,7 +3401,6 @@
         <w:t xml:space="preserve"> = </w:t>
       </w:r>
       <w:proofErr w:type="spellStart"/>
-      <w:proofErr w:type="gramStart"/>
       <w:r>
         <w:rPr>
           <w:rFonts w:ascii="Courier New" w:hAnsi="Courier New" w:cs="Courier New"/>
@@ -3857,16 +3416,7 @@
           <w:b/>
           <w:bCs/>
         </w:rPr>
-        <w:t>(</w:t>
-      </w:r>
-      <w:proofErr w:type="gramEnd"/>
-      <w:r>
-        <w:rPr>
-          <w:rFonts w:ascii="Courier New" w:hAnsi="Courier New" w:cs="Courier New"/>
-          <w:b/>
-          <w:bCs/>
-        </w:rPr>
-        <w:t>"</w:t>
+        <w:t>("</w:t>
       </w:r>
       <w:proofErr w:type="spellStart"/>
       <w:r>
@@ -3988,7 +3538,6 @@
         <w:tab/>
       </w:r>
       <w:proofErr w:type="spellStart"/>
-      <w:proofErr w:type="gramStart"/>
       <w:r>
         <w:rPr>
           <w:rFonts w:ascii="Courier New" w:hAnsi="Courier New" w:cs="Courier New"/>
@@ -3998,7 +3547,6 @@
         <w:t>transform.position</w:t>
       </w:r>
       <w:proofErr w:type="spellEnd"/>
-      <w:proofErr w:type="gramEnd"/>
       <w:r>
         <w:rPr>
           <w:rFonts w:ascii="Courier New" w:hAnsi="Courier New" w:cs="Courier New"/>
@@ -4086,12 +3634,12 @@
         <w:pageBreakBefore/>
         <w:ind w:left="431" w:hanging="431"/>
       </w:pPr>
-      <w:bookmarkStart w:id="5" w:name="_Toc254950242"/>
+      <w:bookmarkStart w:id="6" w:name="_Toc255054014"/>
       <w:r>
         <w:lastRenderedPageBreak/>
         <w:t>Let the player WIN the game when all cheese eaten!</w:t>
       </w:r>
-      <w:bookmarkEnd w:id="5"/>
+      <w:bookmarkEnd w:id="6"/>
     </w:p>
     <w:p>
       <w:pPr>
@@ -4099,15 +3647,7 @@
         <w:keepNext w:val="0"/>
       </w:pPr>
       <w:r>
-        <w:t xml:space="preserve">Count the number of pieces of cheese (if zero, game is </w:t>
-      </w:r>
-      <w:proofErr w:type="gramStart"/>
-      <w:r>
-        <w:t>won !</w:t>
-      </w:r>
-      <w:proofErr w:type="gramEnd"/>
-      <w:r>
-        <w:t>)</w:t>
+        <w:t>Count the number of pieces of cheese (if zero, game is won !)</w:t>
       </w:r>
     </w:p>
     <w:p>
@@ -4169,24 +3709,7 @@
           <w:bCs/>
         </w:rPr>
         <w:tab/>
-      </w:r>
-      <w:proofErr w:type="gramStart"/>
-      <w:r>
-        <w:rPr>
-          <w:rFonts w:ascii="Courier New" w:hAnsi="Courier New" w:cs="Courier New"/>
-          <w:b/>
-          <w:bCs/>
-        </w:rPr>
-        <w:t>private</w:t>
-      </w:r>
-      <w:proofErr w:type="gramEnd"/>
-      <w:r>
-        <w:rPr>
-          <w:rFonts w:ascii="Courier New" w:hAnsi="Courier New" w:cs="Courier New"/>
-          <w:b/>
-          <w:bCs/>
-        </w:rPr>
-        <w:t xml:space="preserve"> </w:t>
+        <w:t xml:space="preserve">private </w:t>
       </w:r>
       <w:proofErr w:type="spellStart"/>
       <w:r>
@@ -4280,7 +3803,6 @@
         <w:tab/>
       </w:r>
       <w:proofErr w:type="spellStart"/>
-      <w:proofErr w:type="gramStart"/>
       <w:r>
         <w:rPr>
           <w:rFonts w:ascii="Courier New" w:hAnsi="Courier New" w:cs="Courier New"/>
@@ -4296,16 +3818,7 @@
           <w:b/>
           <w:bCs/>
         </w:rPr>
-        <w:t>[</w:t>
-      </w:r>
-      <w:proofErr w:type="gramEnd"/>
-      <w:r>
-        <w:rPr>
-          <w:rFonts w:ascii="Courier New" w:hAnsi="Courier New" w:cs="Courier New"/>
-          <w:b/>
-          <w:bCs/>
-        </w:rPr>
-        <w:t xml:space="preserve">] </w:t>
+        <w:t xml:space="preserve">[] </w:t>
       </w:r>
       <w:proofErr w:type="spellStart"/>
       <w:r>
@@ -4373,24 +3886,7 @@
           <w:bCs/>
         </w:rPr>
         <w:tab/>
-      </w:r>
-      <w:proofErr w:type="gramStart"/>
-      <w:r>
-        <w:rPr>
-          <w:rFonts w:ascii="Courier New" w:hAnsi="Courier New" w:cs="Courier New"/>
-          <w:b/>
-          <w:bCs/>
-        </w:rPr>
-        <w:t>return</w:t>
-      </w:r>
-      <w:proofErr w:type="gramEnd"/>
-      <w:r>
-        <w:rPr>
-          <w:rFonts w:ascii="Courier New" w:hAnsi="Courier New" w:cs="Courier New"/>
-          <w:b/>
-          <w:bCs/>
-        </w:rPr>
-        <w:t xml:space="preserve"> </w:t>
+        <w:t xml:space="preserve">return </w:t>
       </w:r>
       <w:proofErr w:type="spellStart"/>
       <w:r>
@@ -4497,24 +3993,7 @@
           <w:bCs/>
         </w:rPr>
         <w:tab/>
-      </w:r>
-      <w:proofErr w:type="gramStart"/>
-      <w:r>
-        <w:rPr>
-          <w:rFonts w:ascii="Courier New" w:hAnsi="Courier New" w:cs="Courier New"/>
-          <w:b/>
-          <w:bCs/>
-        </w:rPr>
-        <w:t>private</w:t>
-      </w:r>
-      <w:proofErr w:type="gramEnd"/>
-      <w:r>
-        <w:rPr>
-          <w:rFonts w:ascii="Courier New" w:hAnsi="Courier New" w:cs="Courier New"/>
-          <w:b/>
-          <w:bCs/>
-        </w:rPr>
-        <w:t xml:space="preserve"> void </w:t>
+        <w:t xml:space="preserve">private void </w:t>
       </w:r>
       <w:proofErr w:type="spellStart"/>
       <w:r>
@@ -4590,7 +4069,6 @@
         <w:tab/>
       </w:r>
       <w:proofErr w:type="spellStart"/>
-      <w:proofErr w:type="gramStart"/>
       <w:r>
         <w:rPr>
           <w:rFonts w:ascii="Courier New" w:hAnsi="Courier New" w:cs="Courier New"/>
@@ -4600,7 +4078,6 @@
         <w:t>int</w:t>
       </w:r>
       <w:proofErr w:type="spellEnd"/>
-      <w:proofErr w:type="gramEnd"/>
       <w:r>
         <w:rPr>
           <w:rFonts w:ascii="Courier New" w:hAnsi="Courier New" w:cs="Courier New"/>
@@ -4690,24 +4167,7 @@
           <w:bCs/>
         </w:rPr>
         <w:tab/>
-      </w:r>
-      <w:proofErr w:type="gramStart"/>
-      <w:r>
-        <w:rPr>
-          <w:rFonts w:ascii="Courier New" w:hAnsi="Courier New" w:cs="Courier New"/>
-          <w:b/>
-          <w:bCs/>
-        </w:rPr>
-        <w:t>print</w:t>
-      </w:r>
-      <w:proofErr w:type="gramEnd"/>
-      <w:r>
-        <w:rPr>
-          <w:rFonts w:ascii="Courier New" w:hAnsi="Courier New" w:cs="Courier New"/>
-          <w:b/>
-          <w:bCs/>
-        </w:rPr>
-        <w:t xml:space="preserve"> ("number of food objects left = " + </w:t>
+        <w:t xml:space="preserve">print ("number of food objects left = " + </w:t>
       </w:r>
       <w:proofErr w:type="spellStart"/>
       <w:r>
@@ -4772,24 +4232,7 @@
           <w:bCs/>
         </w:rPr>
         <w:tab/>
-      </w:r>
-      <w:proofErr w:type="gramStart"/>
-      <w:r>
-        <w:rPr>
-          <w:rFonts w:ascii="Courier New" w:hAnsi="Courier New" w:cs="Courier New"/>
-          <w:b/>
-          <w:bCs/>
-        </w:rPr>
-        <w:t>if</w:t>
-      </w:r>
-      <w:proofErr w:type="gramEnd"/>
-      <w:r>
-        <w:rPr>
-          <w:rFonts w:ascii="Courier New" w:hAnsi="Courier New" w:cs="Courier New"/>
-          <w:b/>
-          <w:bCs/>
-        </w:rPr>
-        <w:t>(</w:t>
+        <w:t>if(</w:t>
       </w:r>
       <w:proofErr w:type="spellStart"/>
       <w:r>
@@ -4881,7 +4324,6 @@
         <w:tab/>
       </w:r>
       <w:proofErr w:type="spellStart"/>
-      <w:proofErr w:type="gramStart"/>
       <w:r>
         <w:rPr>
           <w:rFonts w:ascii="Courier New" w:hAnsi="Courier New" w:cs="Courier New"/>
@@ -4897,16 +4339,7 @@
           <w:b/>
           <w:bCs/>
         </w:rPr>
-        <w:t>(</w:t>
-      </w:r>
-      <w:proofErr w:type="gramEnd"/>
-      <w:r>
-        <w:rPr>
-          <w:rFonts w:ascii="Courier New" w:hAnsi="Courier New" w:cs="Courier New"/>
-          <w:b/>
-          <w:bCs/>
-        </w:rPr>
-        <w:t>"</w:t>
+        <w:t>("</w:t>
       </w:r>
       <w:proofErr w:type="spellStart"/>
       <w:r>
@@ -5043,28 +4476,15 @@
       </w:r>
       <w:proofErr w:type="spellEnd"/>
       <w:r>
-        <w:t xml:space="preserve"> </w:t>
-      </w:r>
-      <w:proofErr w:type="gramStart"/>
-      <w:r>
-        <w:t>scene .</w:t>
-      </w:r>
-      <w:proofErr w:type="gramEnd"/>
+        <w:t xml:space="preserve"> scene .</w:t>
+      </w:r>
     </w:p>
     <w:p>
       <w:pPr>
         <w:pStyle w:val="Heading2"/>
       </w:pPr>
       <w:r>
-        <w:t xml:space="preserve">Edit </w:t>
-      </w:r>
-      <w:proofErr w:type="gramStart"/>
-      <w:r>
-        <w:t>Update(</w:t>
-      </w:r>
-      <w:proofErr w:type="gramEnd"/>
-      <w:r>
-        <w:t>) method, so each frame our first action is to see if game won</w:t>
+        <w:t>Edit Update() method, so each frame our first action is to see if game won</w:t>
       </w:r>
     </w:p>
     <w:p>
@@ -5072,15 +4492,7 @@
         <w:keepNext/>
       </w:pPr>
       <w:r>
-        <w:t xml:space="preserve">Edit the </w:t>
-      </w:r>
-      <w:proofErr w:type="gramStart"/>
-      <w:r>
-        <w:t>Update(</w:t>
-      </w:r>
-      <w:proofErr w:type="gramEnd"/>
-      <w:r>
-        <w:t xml:space="preserve">) method of the </w:t>
+        <w:t xml:space="preserve">Edit the Update() method of the </w:t>
       </w:r>
       <w:proofErr w:type="spellStart"/>
       <w:r>
@@ -5124,24 +4536,7 @@
           <w:bCs/>
         </w:rPr>
         <w:tab/>
-      </w:r>
-      <w:proofErr w:type="gramStart"/>
-      <w:r>
-        <w:rPr>
-          <w:rFonts w:ascii="Courier New" w:hAnsi="Courier New" w:cs="Courier New"/>
-          <w:b/>
-          <w:bCs/>
-        </w:rPr>
-        <w:t>private</w:t>
-      </w:r>
-      <w:proofErr w:type="gramEnd"/>
-      <w:r>
-        <w:rPr>
-          <w:rFonts w:ascii="Courier New" w:hAnsi="Courier New" w:cs="Courier New"/>
-          <w:b/>
-          <w:bCs/>
-        </w:rPr>
-        <w:t xml:space="preserve"> void Update()</w:t>
+        <w:t>private void Update()</w:t>
       </w:r>
     </w:p>
     <w:p>
@@ -5199,7 +4594,6 @@
         <w:tab/>
       </w:r>
       <w:proofErr w:type="spellStart"/>
-      <w:proofErr w:type="gramStart"/>
       <w:r>
         <w:rPr>
           <w:rFonts w:ascii="Courier New" w:hAnsi="Courier New" w:cs="Courier New"/>
@@ -5215,16 +4609,7 @@
           <w:b/>
           <w:bCs/>
         </w:rPr>
-        <w:t>(</w:t>
-      </w:r>
-      <w:proofErr w:type="gramEnd"/>
-      <w:r>
-        <w:rPr>
-          <w:rFonts w:ascii="Courier New" w:hAnsi="Courier New" w:cs="Courier New"/>
-          <w:b/>
-          <w:bCs/>
-        </w:rPr>
-        <w:t>);</w:t>
+        <w:t>();</w:t>
       </w:r>
     </w:p>
     <w:p>
@@ -5268,23 +4653,7 @@
           <w:bCs/>
         </w:rPr>
         <w:tab/>
-        <w:t xml:space="preserve">// </w:t>
-      </w:r>
-      <w:proofErr w:type="gramStart"/>
-      <w:r>
-        <w:rPr>
-          <w:rFonts w:ascii="Courier New" w:hAnsi="Courier New" w:cs="Courier New"/>
-          <w:bCs/>
-        </w:rPr>
-        <w:t>other</w:t>
-      </w:r>
-      <w:proofErr w:type="gramEnd"/>
-      <w:r>
-        <w:rPr>
-          <w:rFonts w:ascii="Courier New" w:hAnsi="Courier New" w:cs="Courier New"/>
-          <w:bCs/>
-        </w:rPr>
-        <w:t xml:space="preserve"> actions we want to do each frame e.g.:</w:t>
+        <w:t>// other actions we want to do each frame e.g.:</w:t>
       </w:r>
     </w:p>
     <w:p>
@@ -5318,7 +4687,6 @@
         <w:tab/>
       </w:r>
       <w:proofErr w:type="spellStart"/>
-      <w:proofErr w:type="gramStart"/>
       <w:r>
         <w:rPr>
           <w:rFonts w:ascii="Courier New" w:hAnsi="Courier New" w:cs="Courier New"/>
@@ -5334,16 +4702,7 @@
           <w:bCs/>
           <w:i/>
         </w:rPr>
-        <w:t>(</w:t>
-      </w:r>
-      <w:proofErr w:type="gramEnd"/>
-      <w:r>
-        <w:rPr>
-          <w:rFonts w:ascii="Courier New" w:hAnsi="Courier New" w:cs="Courier New"/>
-          <w:bCs/>
-          <w:i/>
-        </w:rPr>
-        <w:t>);</w:t>
+        <w:t>();</w:t>
       </w:r>
     </w:p>
     <w:p>
@@ -5377,7 +4736,6 @@
         <w:tab/>
       </w:r>
       <w:proofErr w:type="spellStart"/>
-      <w:proofErr w:type="gramStart"/>
       <w:r>
         <w:rPr>
           <w:rFonts w:ascii="Courier New" w:hAnsi="Courier New" w:cs="Courier New"/>
@@ -5393,16 +4751,7 @@
           <w:bCs/>
           <w:i/>
         </w:rPr>
-        <w:t>(</w:t>
-      </w:r>
-      <w:proofErr w:type="gramEnd"/>
-      <w:r>
-        <w:rPr>
-          <w:rFonts w:ascii="Courier New" w:hAnsi="Courier New" w:cs="Courier New"/>
-          <w:bCs/>
-          <w:i/>
-        </w:rPr>
-        <w:t>);</w:t>
+        <w:t>();</w:t>
       </w:r>
     </w:p>
     <w:p>
@@ -5456,7 +4805,7 @@
         <w:pageBreakBefore/>
         <w:ind w:left="431" w:hanging="431"/>
       </w:pPr>
-      <w:bookmarkStart w:id="6" w:name="_Toc254950243"/>
+      <w:bookmarkStart w:id="7" w:name="_Toc255054015"/>
       <w:r>
         <w:lastRenderedPageBreak/>
         <w:t>Animate a sprit</w:t>
@@ -5467,7 +4816,7 @@
       <w:r>
         <w:t>s</w:t>
       </w:r>
-      <w:bookmarkEnd w:id="6"/>
+      <w:bookmarkEnd w:id="7"/>
     </w:p>
     <w:p>
       <w:pPr>
@@ -5491,13 +4840,8 @@
           <w:numId w:val="8"/>
         </w:numPr>
       </w:pPr>
-      <w:proofErr w:type="gramStart"/>
-      <w:r>
-        <w:t>have</w:t>
-      </w:r>
-      <w:proofErr w:type="gramEnd"/>
-      <w:r>
-        <w:t xml:space="preserve"> your set of equally sized 2D image sprites in your Project Sprites folder</w:t>
+      <w:r>
+        <w:t>have your set of equally sized 2D image sprites in your Project Sprites folder</w:t>
       </w:r>
     </w:p>
     <w:p>
@@ -5508,13 +4852,8 @@
           <w:numId w:val="8"/>
         </w:numPr>
       </w:pPr>
-      <w:proofErr w:type="gramStart"/>
-      <w:r>
-        <w:t>make</w:t>
-      </w:r>
-      <w:proofErr w:type="gramEnd"/>
-      <w:r>
-        <w:t xml:space="preserve"> sure they are all Sprites rather than Textures</w:t>
+      <w:r>
+        <w:t>make sure they are all Sprites rather than Textures</w:t>
       </w:r>
     </w:p>
     <w:p/>
@@ -5531,13 +4870,8 @@
           <w:numId w:val="8"/>
         </w:numPr>
       </w:pPr>
-      <w:proofErr w:type="gramStart"/>
-      <w:r>
-        <w:t>drag</w:t>
-      </w:r>
-      <w:proofErr w:type="gramEnd"/>
-      <w:r>
-        <w:t xml:space="preserve"> first sprite from</w:t>
+      <w:r>
+        <w:t>drag first sprite from</w:t>
       </w:r>
       <w:r>
         <w:t xml:space="preserve"> Project-S</w:t>
@@ -5559,13 +4893,8 @@
           <w:numId w:val="8"/>
         </w:numPr>
       </w:pPr>
-      <w:proofErr w:type="gramStart"/>
-      <w:r>
-        <w:t>add</w:t>
-      </w:r>
-      <w:proofErr w:type="gramEnd"/>
-      <w:r>
-        <w:t xml:space="preserve"> an instance of the </w:t>
+      <w:r>
+        <w:t xml:space="preserve">add an instance of the </w:t>
       </w:r>
       <w:proofErr w:type="spellStart"/>
       <w:r>
@@ -5592,13 +4921,8 @@
           <w:numId w:val="8"/>
         </w:numPr>
       </w:pPr>
-      <w:proofErr w:type="gramStart"/>
-      <w:r>
-        <w:t>set</w:t>
-      </w:r>
-      <w:proofErr w:type="gramEnd"/>
-      <w:r>
-        <w:t xml:space="preserve"> size of Sprite Array to 2</w:t>
+      <w:r>
+        <w:t>set size of Sprite Array to 2</w:t>
       </w:r>
       <w:r>
         <w:t xml:space="preserve"> or 3 or whatever</w:t>
@@ -5612,13 +4936,8 @@
           <w:numId w:val="8"/>
         </w:numPr>
       </w:pPr>
-      <w:proofErr w:type="gramStart"/>
-      <w:r>
-        <w:t>drag</w:t>
-      </w:r>
-      <w:proofErr w:type="gramEnd"/>
-      <w:r>
-        <w:t xml:space="preserve"> your sprites from the Project panel in the array Elements (0, 1, 2) in sequence to animate</w:t>
+      <w:r>
+        <w:t>drag your sprites from the Project panel in the array Elements (0, 1, 2) in sequence to animate</w:t>
       </w:r>
     </w:p>
     <w:p>
@@ -5629,13 +4948,8 @@
           <w:numId w:val="27"/>
         </w:numPr>
       </w:pPr>
-      <w:proofErr w:type="gramStart"/>
-      <w:r>
-        <w:t>set</w:t>
-      </w:r>
-      <w:proofErr w:type="gramEnd"/>
-      <w:r>
-        <w:t xml:space="preserve"> the Frame Interval to speed things up / slow them down</w:t>
+      <w:r>
+        <w:t>set the Frame Interval to speed things up / slow them down</w:t>
       </w:r>
     </w:p>
     <w:p>
@@ -5644,12 +4958,12 @@
         <w:pageBreakBefore/>
         <w:ind w:left="431" w:hanging="431"/>
       </w:pPr>
-      <w:bookmarkStart w:id="7" w:name="_Toc254950244"/>
+      <w:bookmarkStart w:id="8" w:name="_Toc255054016"/>
       <w:r>
         <w:lastRenderedPageBreak/>
         <w:t>Icons instead of numbers – for lives left …</w:t>
       </w:r>
-      <w:bookmarkEnd w:id="7"/>
+      <w:bookmarkEnd w:id="8"/>
     </w:p>
     <w:p>
       <w:pPr>
@@ -5840,13 +5154,8 @@
       <w:r>
         <w:tab/>
       </w:r>
-      <w:proofErr w:type="gramStart"/>
-      <w:r>
-        <w:t>and</w:t>
-      </w:r>
-      <w:proofErr w:type="gramEnd"/>
-      <w:r>
-        <w:t xml:space="preserve"> so on.</w:t>
+      <w:r>
+        <w:t>and so on.</w:t>
       </w:r>
     </w:p>
     <w:p>
@@ -5912,15 +5221,7 @@
         </w:numPr>
       </w:pPr>
       <w:r>
-        <w:t>(</w:t>
-      </w:r>
-      <w:proofErr w:type="gramStart"/>
-      <w:r>
-        <w:t>a</w:t>
-      </w:r>
-      <w:proofErr w:type="gramEnd"/>
-      <w:r>
-        <w:t xml:space="preserve"> good rule of thumb is to already create 1 or 2 more than you think you need, since it’s very quick to create 6 instead of 4 at the time, but if you create 4 and need 6, then you’ll have to move out of game mode and </w:t>
+        <w:t xml:space="preserve">(a good rule of thumb is to already create 1 or 2 more than you think you need, since it’s very quick to create 6 instead of 4 at the time, but if you create 4 and need 6, then you’ll have to move out of game mode and </w:t>
       </w:r>
       <w:proofErr w:type="spellStart"/>
       <w:r>
@@ -5939,13 +5240,8 @@
           <w:numId w:val="28"/>
         </w:numPr>
       </w:pPr>
-      <w:proofErr w:type="gramStart"/>
-      <w:r>
-        <w:t>in</w:t>
-      </w:r>
-      <w:proofErr w:type="gramEnd"/>
-      <w:r>
-        <w:t xml:space="preserve"> your </w:t>
+      <w:r>
+        <w:t xml:space="preserve">in your </w:t>
       </w:r>
       <w:proofErr w:type="spellStart"/>
       <w:r>
@@ -5976,13 +5272,8 @@
           <w:numId w:val="28"/>
         </w:numPr>
       </w:pPr>
-      <w:proofErr w:type="gramStart"/>
-      <w:r>
-        <w:t>by</w:t>
-      </w:r>
-      <w:proofErr w:type="gramEnd"/>
-      <w:r>
-        <w:t xml:space="preserve"> being public they can be assigned by drag-and-drop in the </w:t>
+      <w:r>
+        <w:t xml:space="preserve">by being public they can be assigned by drag-and-drop in the </w:t>
       </w:r>
       <w:r>
         <w:t>Inspector</w:t>
@@ -5996,13 +5287,8 @@
           <w:numId w:val="28"/>
         </w:numPr>
       </w:pPr>
-      <w:proofErr w:type="gramStart"/>
-      <w:r>
-        <w:t>name</w:t>
-      </w:r>
-      <w:proofErr w:type="gramEnd"/>
-      <w:r>
-        <w:t xml:space="preserve"> and order them carefully to avoid making mistakes later</w:t>
+      <w:r>
+        <w:t>name and order them carefully to avoid making mistakes later</w:t>
       </w:r>
     </w:p>
     <w:p>
@@ -6013,13 +5299,8 @@
           <w:numId w:val="28"/>
         </w:numPr>
       </w:pPr>
-      <w:proofErr w:type="gramStart"/>
-      <w:r>
-        <w:t>e</w:t>
-      </w:r>
-      <w:proofErr w:type="gramEnd"/>
-      <w:r>
-        <w:t>.g.</w:t>
+      <w:r>
+        <w:t>e.g.</w:t>
       </w:r>
     </w:p>
     <w:p>
@@ -6028,15 +5309,7 @@
         <w:ind w:left="2160"/>
       </w:pPr>
       <w:r>
-        <w:t>    </w:t>
-      </w:r>
-      <w:proofErr w:type="gramStart"/>
-      <w:r>
-        <w:t>public</w:t>
-      </w:r>
-      <w:proofErr w:type="gramEnd"/>
-      <w:r>
-        <w:t> Texture2D lives0Image;</w:t>
+        <w:t>    public Texture2D lives0Image;</w:t>
       </w:r>
       <w:r>
         <w:br/>
@@ -6055,13 +5328,8 @@
           <w:numId w:val="28"/>
         </w:numPr>
       </w:pPr>
-      <w:proofErr w:type="gramStart"/>
-      <w:r>
-        <w:t>save</w:t>
-      </w:r>
-      <w:proofErr w:type="gramEnd"/>
-      <w:r>
-        <w:t xml:space="preserve"> your script, and drag the images over these variables of the Main Camera’s </w:t>
+      <w:r>
+        <w:t xml:space="preserve">save your script, and drag the images over these variables of the Main Camera’s </w:t>
       </w:r>
       <w:proofErr w:type="spellStart"/>
       <w:r>
@@ -6149,17 +5417,12 @@
         <w:t xml:space="preserve"> </w:t>
       </w:r>
       <w:proofErr w:type="spellStart"/>
-      <w:proofErr w:type="gramStart"/>
       <w:r>
         <w:t>DisplayLives</w:t>
       </w:r>
       <w:proofErr w:type="spellEnd"/>
       <w:r>
-        <w:t>(</w:t>
-      </w:r>
-      <w:proofErr w:type="gramEnd"/>
-      <w:r>
-        <w:t>) method to the following:</w:t>
+        <w:t>() method to the following:</w:t>
       </w:r>
     </w:p>
     <w:p>
@@ -6184,24 +5447,7 @@
           <w:bCs/>
         </w:rPr>
         <w:tab/>
-      </w:r>
-      <w:proofErr w:type="gramStart"/>
-      <w:r>
-        <w:rPr>
-          <w:rFonts w:ascii="Courier New" w:hAnsi="Courier New" w:cs="Courier New"/>
-          <w:b/>
-          <w:bCs/>
-        </w:rPr>
-        <w:t>private</w:t>
-      </w:r>
-      <w:proofErr w:type="gramEnd"/>
-      <w:r>
-        <w:rPr>
-          <w:rFonts w:ascii="Courier New" w:hAnsi="Courier New" w:cs="Courier New"/>
-          <w:b/>
-          <w:bCs/>
-        </w:rPr>
-        <w:t xml:space="preserve"> void </w:t>
+        <w:t xml:space="preserve">private void </w:t>
       </w:r>
       <w:proofErr w:type="spellStart"/>
       <w:r>
@@ -6279,7 +5525,6 @@
         <w:tab/>
       </w:r>
       <w:proofErr w:type="spellStart"/>
-      <w:proofErr w:type="gramStart"/>
       <w:r>
         <w:rPr>
           <w:rFonts w:ascii="Courier New" w:hAnsi="Courier New" w:cs="Courier New"/>
@@ -6289,7 +5534,6 @@
         <w:t>int</w:t>
       </w:r>
       <w:proofErr w:type="spellEnd"/>
-      <w:proofErr w:type="gramEnd"/>
       <w:r>
         <w:rPr>
           <w:rFonts w:ascii="Courier New" w:hAnsi="Courier New" w:cs="Courier New"/>
@@ -6365,24 +5609,7 @@
           <w:bCs/>
         </w:rPr>
         <w:tab/>
-      </w:r>
-      <w:proofErr w:type="gramStart"/>
-      <w:r>
-        <w:rPr>
-          <w:rFonts w:ascii="Courier New" w:hAnsi="Courier New" w:cs="Courier New"/>
-          <w:b/>
-          <w:bCs/>
-        </w:rPr>
-        <w:t>if</w:t>
-      </w:r>
-      <w:proofErr w:type="gramEnd"/>
-      <w:r>
-        <w:rPr>
-          <w:rFonts w:ascii="Courier New" w:hAnsi="Courier New" w:cs="Courier New"/>
-          <w:b/>
-          <w:bCs/>
-        </w:rPr>
-        <w:t>(0==</w:t>
+        <w:t>if(0==</w:t>
       </w:r>
       <w:proofErr w:type="spellStart"/>
       <w:r>
@@ -6476,7 +5703,6 @@
         <w:tab/>
       </w:r>
       <w:proofErr w:type="spellStart"/>
-      <w:proofErr w:type="gramStart"/>
       <w:r>
         <w:rPr>
           <w:rFonts w:ascii="Courier New" w:hAnsi="Courier New" w:cs="Courier New"/>
@@ -6492,16 +5718,7 @@
           <w:b/>
           <w:bCs/>
         </w:rPr>
-        <w:t>(</w:t>
-      </w:r>
-      <w:proofErr w:type="gramEnd"/>
-      <w:r>
-        <w:rPr>
-          <w:rFonts w:ascii="Courier New" w:hAnsi="Courier New" w:cs="Courier New"/>
-          <w:b/>
-          <w:bCs/>
-        </w:rPr>
-        <w:t>lives0Image);</w:t>
+        <w:t>(lives0Image);</w:t>
       </w:r>
     </w:p>
     <w:p>
@@ -6583,24 +5800,7 @@
           <w:bCs/>
         </w:rPr>
         <w:tab/>
-      </w:r>
-      <w:proofErr w:type="gramStart"/>
-      <w:r>
-        <w:rPr>
-          <w:rFonts w:ascii="Courier New" w:hAnsi="Courier New" w:cs="Courier New"/>
-          <w:b/>
-          <w:bCs/>
-        </w:rPr>
-        <w:t>if</w:t>
-      </w:r>
-      <w:proofErr w:type="gramEnd"/>
-      <w:r>
-        <w:rPr>
-          <w:rFonts w:ascii="Courier New" w:hAnsi="Courier New" w:cs="Courier New"/>
-          <w:b/>
-          <w:bCs/>
-        </w:rPr>
-        <w:t>(1==</w:t>
+        <w:t>if(1==</w:t>
       </w:r>
       <w:proofErr w:type="spellStart"/>
       <w:r>
@@ -6694,7 +5894,6 @@
         <w:tab/>
       </w:r>
       <w:proofErr w:type="spellStart"/>
-      <w:proofErr w:type="gramStart"/>
       <w:r>
         <w:rPr>
           <w:rFonts w:ascii="Courier New" w:hAnsi="Courier New" w:cs="Courier New"/>
@@ -6710,16 +5909,7 @@
           <w:b/>
           <w:bCs/>
         </w:rPr>
-        <w:t>(</w:t>
-      </w:r>
-      <w:proofErr w:type="gramEnd"/>
-      <w:r>
-        <w:rPr>
-          <w:rFonts w:ascii="Courier New" w:hAnsi="Courier New" w:cs="Courier New"/>
-          <w:b/>
-          <w:bCs/>
-        </w:rPr>
-        <w:t>lives1Image);</w:t>
+        <w:t>(lives1Image);</w:t>
       </w:r>
     </w:p>
     <w:p>
@@ -6801,24 +5991,7 @@
           <w:bCs/>
         </w:rPr>
         <w:tab/>
-      </w:r>
-      <w:proofErr w:type="gramStart"/>
-      <w:r>
-        <w:rPr>
-          <w:rFonts w:ascii="Courier New" w:hAnsi="Courier New" w:cs="Courier New"/>
-          <w:b/>
-          <w:bCs/>
-        </w:rPr>
-        <w:t>if</w:t>
-      </w:r>
-      <w:proofErr w:type="gramEnd"/>
-      <w:r>
-        <w:rPr>
-          <w:rFonts w:ascii="Courier New" w:hAnsi="Courier New" w:cs="Courier New"/>
-          <w:b/>
-          <w:bCs/>
-        </w:rPr>
-        <w:t>(2==</w:t>
+        <w:t>if(2==</w:t>
       </w:r>
       <w:proofErr w:type="spellStart"/>
       <w:r>
@@ -6910,7 +6083,6 @@
         <w:tab/>
       </w:r>
       <w:proofErr w:type="spellStart"/>
-      <w:proofErr w:type="gramStart"/>
       <w:r>
         <w:rPr>
           <w:rFonts w:ascii="Courier New" w:hAnsi="Courier New" w:cs="Courier New"/>
@@ -6926,16 +6098,7 @@
           <w:b/>
           <w:bCs/>
         </w:rPr>
-        <w:t>(</w:t>
-      </w:r>
-      <w:proofErr w:type="gramEnd"/>
-      <w:r>
-        <w:rPr>
-          <w:rFonts w:ascii="Courier New" w:hAnsi="Courier New" w:cs="Courier New"/>
-          <w:b/>
-          <w:bCs/>
-        </w:rPr>
-        <w:t>lives2Image);</w:t>
+        <w:t>(lives2Image);</w:t>
       </w:r>
     </w:p>
     <w:p>
@@ -7006,12 +6169,12 @@
         <w:pageBreakBefore/>
         <w:ind w:left="431" w:hanging="431"/>
       </w:pPr>
-      <w:bookmarkStart w:id="8" w:name="_Toc254950245"/>
+      <w:bookmarkStart w:id="9" w:name="_Toc255054017"/>
       <w:r>
         <w:lastRenderedPageBreak/>
         <w:t>Take over part of the screen, just for HUD (Head Up Display)</w:t>
       </w:r>
-      <w:bookmarkEnd w:id="8"/>
+      <w:bookmarkEnd w:id="9"/>
     </w:p>
     <w:p>
       <w:pPr>
@@ -7375,13 +6538,8 @@
     </w:p>
     <w:p>
       <w:r>
-        <w:t xml:space="preserve">What does this </w:t>
-      </w:r>
-      <w:proofErr w:type="gramStart"/>
-      <w:r>
-        <w:t>do:</w:t>
-      </w:r>
-      <w:proofErr w:type="gramEnd"/>
+        <w:t>What does this do:</w:t>
+      </w:r>
     </w:p>
     <w:p>
       <w:pPr>
@@ -7720,7 +6878,6 @@
         <w:t xml:space="preserve"> = new </w:t>
       </w:r>
       <w:proofErr w:type="spellStart"/>
-      <w:proofErr w:type="gramStart"/>
       <w:r>
         <w:rPr>
           <w:rFonts w:ascii="Courier New" w:hAnsi="Courier New" w:cs="Courier New"/>
@@ -7736,16 +6893,7 @@
           <w:b/>
           <w:bCs/>
         </w:rPr>
-        <w:t>(</w:t>
-      </w:r>
-      <w:proofErr w:type="gramEnd"/>
-      <w:r>
-        <w:rPr>
-          <w:rFonts w:ascii="Courier New" w:hAnsi="Courier New" w:cs="Courier New"/>
-          <w:b/>
-          <w:bCs/>
-        </w:rPr>
-        <w:t>0,0,200,</w:t>
+        <w:t>(0,0,200,</w:t>
       </w:r>
       <w:r>
         <w:rPr>
@@ -7771,7 +6919,6 @@
         </w:rPr>
       </w:pPr>
       <w:proofErr w:type="spellStart"/>
-      <w:proofErr w:type="gramStart"/>
       <w:r>
         <w:rPr>
           <w:rFonts w:ascii="Courier New" w:hAnsi="Courier New" w:cs="Courier New"/>
@@ -7790,7 +6937,6 @@
         <w:t>(</w:t>
       </w:r>
       <w:proofErr w:type="spellStart"/>
-      <w:proofErr w:type="gramEnd"/>
       <w:r>
         <w:rPr>
           <w:rFonts w:ascii="Courier New" w:hAnsi="Courier New" w:cs="Courier New"/>
@@ -7953,7 +7099,6 @@
         <w:t xml:space="preserve"> = new </w:t>
       </w:r>
       <w:proofErr w:type="spellStart"/>
-      <w:proofErr w:type="gramStart"/>
       <w:r>
         <w:rPr>
           <w:rFonts w:ascii="Courier New" w:hAnsi="Courier New" w:cs="Courier New"/>
@@ -7969,16 +7114,7 @@
           <w:b/>
           <w:bCs/>
         </w:rPr>
-        <w:t>(</w:t>
-      </w:r>
-      <w:proofErr w:type="gramEnd"/>
-      <w:r>
-        <w:rPr>
-          <w:rFonts w:ascii="Courier New" w:hAnsi="Courier New" w:cs="Courier New"/>
-          <w:b/>
-          <w:bCs/>
-        </w:rPr>
-        <w:t>200,0,400,</w:t>
+        <w:t>(200,0,400,</w:t>
       </w:r>
       <w:r>
         <w:rPr>
@@ -8004,7 +7140,6 @@
         </w:rPr>
       </w:pPr>
       <w:proofErr w:type="spellStart"/>
-      <w:proofErr w:type="gramStart"/>
       <w:r>
         <w:rPr>
           <w:rFonts w:ascii="Courier New" w:hAnsi="Courier New" w:cs="Courier New"/>
@@ -8023,7 +7158,6 @@
         <w:t>(</w:t>
       </w:r>
       <w:proofErr w:type="spellStart"/>
-      <w:proofErr w:type="gramEnd"/>
       <w:r>
         <w:rPr>
           <w:rFonts w:ascii="Courier New" w:hAnsi="Courier New" w:cs="Courier New"/>
@@ -8176,7 +7310,6 @@
         <w:t xml:space="preserve"> = new </w:t>
       </w:r>
       <w:proofErr w:type="spellStart"/>
-      <w:proofErr w:type="gramStart"/>
       <w:r>
         <w:rPr>
           <w:rFonts w:ascii="Courier New" w:hAnsi="Courier New" w:cs="Courier New"/>
@@ -8192,16 +7325,7 @@
           <w:b/>
           <w:bCs/>
         </w:rPr>
-        <w:t>(</w:t>
-      </w:r>
-      <w:proofErr w:type="gramEnd"/>
-      <w:r>
-        <w:rPr>
-          <w:rFonts w:ascii="Courier New" w:hAnsi="Courier New" w:cs="Courier New"/>
-          <w:b/>
-          <w:bCs/>
-        </w:rPr>
-        <w:t>600,0,200,</w:t>
+        <w:t>(600,0,200,</w:t>
       </w:r>
       <w:r>
         <w:rPr>
@@ -8227,7 +7351,6 @@
         </w:rPr>
       </w:pPr>
       <w:proofErr w:type="spellStart"/>
-      <w:proofErr w:type="gramStart"/>
       <w:r>
         <w:rPr>
           <w:rFonts w:ascii="Courier New" w:hAnsi="Courier New" w:cs="Courier New"/>
@@ -8246,7 +7369,6 @@
         <w:t>(</w:t>
       </w:r>
       <w:proofErr w:type="spellStart"/>
-      <w:proofErr w:type="gramEnd"/>
       <w:r>
         <w:rPr>
           <w:rFonts w:ascii="Courier New" w:hAnsi="Courier New" w:cs="Courier New"/>
@@ -8297,13 +7419,8 @@
         <w:keepNext w:val="0"/>
       </w:pPr>
       <w:r>
-        <w:t xml:space="preserve">Stop press – need to give extra height – bug in </w:t>
-      </w:r>
-      <w:proofErr w:type="gramStart"/>
-      <w:r>
-        <w:t>Unity ?</w:t>
-      </w:r>
-      <w:proofErr w:type="gramEnd"/>
+        <w:t>Stop press – need to give extra height – bug in Unity ?</w:t>
+      </w:r>
     </w:p>
     <w:p>
       <w:r>
@@ -8370,7 +7487,6 @@
         <w:t xml:space="preserve"> = new </w:t>
       </w:r>
       <w:proofErr w:type="spellStart"/>
-      <w:proofErr w:type="gramStart"/>
       <w:r>
         <w:rPr>
           <w:rFonts w:ascii="Courier New" w:hAnsi="Courier New" w:cs="Courier New"/>
@@ -8384,15 +7500,7 @@
           <w:rFonts w:ascii="Courier New" w:hAnsi="Courier New" w:cs="Courier New"/>
           <w:bCs/>
         </w:rPr>
-        <w:t>(</w:t>
-      </w:r>
-      <w:proofErr w:type="gramEnd"/>
-      <w:r>
-        <w:rPr>
-          <w:rFonts w:ascii="Courier New" w:hAnsi="Courier New" w:cs="Courier New"/>
-          <w:bCs/>
-        </w:rPr>
-        <w:t>0,0,200,</w:t>
+        <w:t>(0,0,200,</w:t>
       </w:r>
       <w:r>
         <w:rPr>
@@ -8478,7 +7586,6 @@
         <w:t xml:space="preserve"> = new </w:t>
       </w:r>
       <w:proofErr w:type="spellStart"/>
-      <w:proofErr w:type="gramStart"/>
       <w:r>
         <w:rPr>
           <w:rFonts w:ascii="Courier New" w:hAnsi="Courier New" w:cs="Courier New"/>
@@ -8492,15 +7599,7 @@
           <w:rFonts w:ascii="Courier New" w:hAnsi="Courier New" w:cs="Courier New"/>
           <w:bCs/>
         </w:rPr>
-        <w:t>(</w:t>
-      </w:r>
-      <w:proofErr w:type="gramEnd"/>
-      <w:r>
-        <w:rPr>
-          <w:rFonts w:ascii="Courier New" w:hAnsi="Courier New" w:cs="Courier New"/>
-          <w:bCs/>
-        </w:rPr>
-        <w:t>200,0,400,</w:t>
+        <w:t>(200,0,400,</w:t>
       </w:r>
       <w:r>
         <w:rPr>
@@ -8586,7 +7685,6 @@
         <w:t xml:space="preserve"> = new </w:t>
       </w:r>
       <w:proofErr w:type="spellStart"/>
-      <w:proofErr w:type="gramStart"/>
       <w:r>
         <w:rPr>
           <w:rFonts w:ascii="Courier New" w:hAnsi="Courier New" w:cs="Courier New"/>
@@ -8600,15 +7698,7 @@
           <w:rFonts w:ascii="Courier New" w:hAnsi="Courier New" w:cs="Courier New"/>
           <w:bCs/>
         </w:rPr>
-        <w:t>(</w:t>
-      </w:r>
-      <w:proofErr w:type="gramEnd"/>
-      <w:r>
-        <w:rPr>
-          <w:rFonts w:ascii="Courier New" w:hAnsi="Courier New" w:cs="Courier New"/>
-          <w:bCs/>
-        </w:rPr>
-        <w:t>600,0,200,</w:t>
+        <w:t>(600,0,200,</w:t>
       </w:r>
       <w:r>
         <w:rPr>
@@ -8719,17 +7809,12 @@
         <w:pageBreakBefore/>
         <w:ind w:left="431" w:hanging="431"/>
       </w:pPr>
-      <w:bookmarkStart w:id="9" w:name="_Toc254950246"/>
+      <w:bookmarkStart w:id="10" w:name="_Toc255054018"/>
       <w:r>
         <w:lastRenderedPageBreak/>
-        <w:t xml:space="preserve">Improve death – temporary </w:t>
-      </w:r>
-      <w:proofErr w:type="gramStart"/>
-      <w:r>
-        <w:t>invulnerability !</w:t>
-      </w:r>
-      <w:bookmarkEnd w:id="9"/>
-      <w:proofErr w:type="gramEnd"/>
+        <w:t>Improve death – temporary invulnerability !</w:t>
+      </w:r>
+      <w:bookmarkEnd w:id="10"/>
       <w:r>
         <w:t xml:space="preserve"> </w:t>
       </w:r>
@@ -8754,15 +7839,7 @@
         <w:t>frame-based methods</w:t>
       </w:r>
       <w:r>
-        <w:t xml:space="preserve"> (e.g. </w:t>
-      </w:r>
-      <w:proofErr w:type="gramStart"/>
-      <w:r>
-        <w:t>Update(</w:t>
-      </w:r>
-      <w:proofErr w:type="gramEnd"/>
-      <w:r>
-        <w:t xml:space="preserve">), </w:t>
+        <w:t xml:space="preserve"> (e.g. Update(), </w:t>
       </w:r>
       <w:proofErr w:type="spellStart"/>
       <w:r>
@@ -8819,15 +7896,7 @@
     <w:p/>
     <w:p>
       <w:r>
-        <w:t xml:space="preserve">One robust </w:t>
-      </w:r>
-      <w:proofErr w:type="gramStart"/>
-      <w:r>
-        <w:t>solution,</w:t>
-      </w:r>
-      <w:proofErr w:type="gramEnd"/>
-      <w:r>
-        <w:t xml:space="preserve"> is to ensure certain actions cannot happen again within a certain ‘safety’ time period, e.g. 0.5 seconds. In some games this temporary invulnerability is visually shown to the user (e.g. when you get a new space ship in Asteroids, for a second or two you see a force field circle around the new ship, and you won’t become vulnerable again until there is a clear area around you.</w:t>
+        <w:t>One robust solution, is to ensure certain actions cannot happen again within a certain ‘safety’ time period, e.g. 0.5 seconds. In some games this temporary invulnerability is visually shown to the user (e.g. when you get a new space ship in Asteroids, for a second or two you see a force field circle around the new ship, and you won’t become vulnerable again until there is a clear area around you.</w:t>
       </w:r>
     </w:p>
     <w:p/>
@@ -8849,28 +7918,18 @@
       </w:r>
       <w:proofErr w:type="spellEnd"/>
       <w:r>
-        <w:t xml:space="preserve">). When an event happens, e.g. we lose a </w:t>
-      </w:r>
-      <w:proofErr w:type="gramStart"/>
-      <w:r>
-        <w:t>life,</w:t>
-      </w:r>
-      <w:proofErr w:type="gramEnd"/>
-      <w:r>
-        <w:t xml:space="preserve"> we also reset the next time for that event to happen to be the current time plus our delay, e.g.:</w:t>
-      </w:r>
-    </w:p>
-    <w:p>
-      <w:r>
-        <w:tab/>
-      </w:r>
-      <w:proofErr w:type="spellStart"/>
-      <w:proofErr w:type="gramStart"/>
+        <w:t>). When an event happens, e.g. we lose a life, we also reset the next time for that event to happen to be the current time plus our delay, e.g.:</w:t>
+      </w:r>
+    </w:p>
+    <w:p>
+      <w:r>
+        <w:tab/>
+      </w:r>
+      <w:proofErr w:type="spellStart"/>
       <w:r>
         <w:t>nextTimeAllowedToDie</w:t>
       </w:r>
       <w:proofErr w:type="spellEnd"/>
-      <w:proofErr w:type="gramEnd"/>
       <w:r>
         <w:t xml:space="preserve"> = </w:t>
       </w:r>
@@ -8979,13 +8038,8 @@
       </w:r>
       <w:proofErr w:type="spellEnd"/>
       <w:r>
-        <w:t xml:space="preserve"> will be 1.5 and so </w:t>
-      </w:r>
-      <w:proofErr w:type="gramStart"/>
-      <w:r>
-        <w:t>on ….</w:t>
-      </w:r>
-      <w:proofErr w:type="gramEnd"/>
+        <w:t xml:space="preserve"> will be 1.5 and so on ….</w:t>
+      </w:r>
     </w:p>
     <w:p>
       <w:pPr>
@@ -9070,25 +8124,7 @@
           <w:b/>
           <w:bCs/>
         </w:rPr>
-        <w:t xml:space="preserve">// </w:t>
-      </w:r>
-      <w:proofErr w:type="gramStart"/>
-      <w:r>
-        <w:rPr>
-          <w:rFonts w:ascii="Courier New" w:hAnsi="Courier New" w:cs="Courier New"/>
-          <w:b/>
-          <w:bCs/>
-        </w:rPr>
-        <w:t>public</w:t>
-      </w:r>
-      <w:proofErr w:type="gramEnd"/>
-      <w:r>
-        <w:rPr>
-          <w:rFonts w:ascii="Courier New" w:hAnsi="Courier New" w:cs="Courier New"/>
-          <w:b/>
-          <w:bCs/>
-        </w:rPr>
-        <w:t xml:space="preserve"> – so can change in Inspector</w:t>
+        <w:t>// public – so can change in Inspector</w:t>
       </w:r>
     </w:p>
     <w:p>
@@ -9106,23 +8142,13 @@
           <w:bCs/>
         </w:rPr>
       </w:pPr>
-      <w:proofErr w:type="gramStart"/>
-      <w:r>
-        <w:rPr>
-          <w:rFonts w:ascii="Courier New" w:hAnsi="Courier New" w:cs="Courier New"/>
-          <w:b/>
-          <w:bCs/>
-        </w:rPr>
-        <w:t>public</w:t>
-      </w:r>
-      <w:proofErr w:type="gramEnd"/>
-      <w:r>
-        <w:rPr>
-          <w:rFonts w:ascii="Courier New" w:hAnsi="Courier New" w:cs="Courier New"/>
-          <w:b/>
-          <w:bCs/>
-        </w:rPr>
-        <w:t xml:space="preserve"> float </w:t>
+      <w:r>
+        <w:rPr>
+          <w:rFonts w:ascii="Courier New" w:hAnsi="Courier New" w:cs="Courier New"/>
+          <w:b/>
+          <w:bCs/>
+        </w:rPr>
+        <w:t xml:space="preserve">public float </w:t>
       </w:r>
       <w:proofErr w:type="spellStart"/>
       <w:r>
@@ -9180,25 +8206,7 @@
           <w:b/>
           <w:bCs/>
         </w:rPr>
-        <w:t xml:space="preserve">// </w:t>
-      </w:r>
-      <w:proofErr w:type="gramStart"/>
-      <w:r>
-        <w:rPr>
-          <w:rFonts w:ascii="Courier New" w:hAnsi="Courier New" w:cs="Courier New"/>
-          <w:b/>
-          <w:bCs/>
-        </w:rPr>
-        <w:t>for</w:t>
-      </w:r>
-      <w:proofErr w:type="gramEnd"/>
-      <w:r>
-        <w:rPr>
-          <w:rFonts w:ascii="Courier New" w:hAnsi="Courier New" w:cs="Courier New"/>
-          <w:b/>
-          <w:bCs/>
-        </w:rPr>
-        <w:t xml:space="preserve"> private method use only …</w:t>
+        <w:t>// for private method use only …</w:t>
       </w:r>
     </w:p>
     <w:p>
@@ -9216,23 +8224,13 @@
           <w:bCs/>
         </w:rPr>
       </w:pPr>
-      <w:proofErr w:type="gramStart"/>
-      <w:r>
-        <w:rPr>
-          <w:rFonts w:ascii="Courier New" w:hAnsi="Courier New" w:cs="Courier New"/>
-          <w:b/>
-          <w:bCs/>
-        </w:rPr>
-        <w:t>private</w:t>
-      </w:r>
-      <w:proofErr w:type="gramEnd"/>
-      <w:r>
-        <w:rPr>
-          <w:rFonts w:ascii="Courier New" w:hAnsi="Courier New" w:cs="Courier New"/>
-          <w:b/>
-          <w:bCs/>
-        </w:rPr>
-        <w:t xml:space="preserve"> float </w:t>
+      <w:r>
+        <w:rPr>
+          <w:rFonts w:ascii="Courier New" w:hAnsi="Courier New" w:cs="Courier New"/>
+          <w:b/>
+          <w:bCs/>
+        </w:rPr>
+        <w:t xml:space="preserve">private float </w:t>
       </w:r>
       <w:proofErr w:type="spellStart"/>
       <w:r>
@@ -9288,15 +8286,7 @@
     </w:p>
     <w:p>
       <w:r>
-        <w:t xml:space="preserve">Change </w:t>
-      </w:r>
-      <w:proofErr w:type="gramStart"/>
-      <w:r>
-        <w:t>yourOnTriggerEnter2D(</w:t>
-      </w:r>
-      <w:proofErr w:type="gramEnd"/>
-      <w:r>
-        <w:t>) method in</w:t>
+        <w:t>Change yourOnTriggerEnter2D() method in</w:t>
       </w:r>
       <w:r>
         <w:t xml:space="preserve"> </w:t>
@@ -9336,24 +8326,7 @@
           <w:bCs/>
         </w:rPr>
         <w:tab/>
-      </w:r>
-      <w:proofErr w:type="gramStart"/>
-      <w:r>
-        <w:rPr>
-          <w:rFonts w:ascii="Courier New" w:hAnsi="Courier New" w:cs="Courier New"/>
-          <w:b/>
-          <w:bCs/>
-        </w:rPr>
-        <w:t>private</w:t>
-      </w:r>
-      <w:proofErr w:type="gramEnd"/>
-      <w:r>
-        <w:rPr>
-          <w:rFonts w:ascii="Courier New" w:hAnsi="Courier New" w:cs="Courier New"/>
-          <w:b/>
-          <w:bCs/>
-        </w:rPr>
-        <w:t xml:space="preserve"> void OnTriggerEnter2D(Collider2D c)</w:t>
+        <w:t>private void OnTriggerEnter2D(Collider2D c)</w:t>
       </w:r>
     </w:p>
     <w:p>
@@ -9411,24 +8384,7 @@
           <w:bCs/>
         </w:rPr>
         <w:tab/>
-      </w:r>
-      <w:proofErr w:type="gramStart"/>
-      <w:r>
-        <w:rPr>
-          <w:rFonts w:ascii="Courier New" w:hAnsi="Courier New" w:cs="Courier New"/>
-          <w:b/>
-          <w:bCs/>
-        </w:rPr>
-        <w:t>string</w:t>
-      </w:r>
-      <w:proofErr w:type="gramEnd"/>
-      <w:r>
-        <w:rPr>
-          <w:rFonts w:ascii="Courier New" w:hAnsi="Courier New" w:cs="Courier New"/>
-          <w:b/>
-          <w:bCs/>
-        </w:rPr>
-        <w:t xml:space="preserve"> tag = </w:t>
+        <w:t xml:space="preserve">string tag = </w:t>
       </w:r>
       <w:proofErr w:type="spellStart"/>
       <w:r>
@@ -9495,24 +8451,7 @@
           <w:bCs/>
         </w:rPr>
         <w:tab/>
-      </w:r>
-      <w:proofErr w:type="gramStart"/>
-      <w:r>
-        <w:rPr>
-          <w:rFonts w:ascii="Courier New" w:hAnsi="Courier New" w:cs="Courier New"/>
-          <w:b/>
-          <w:bCs/>
-        </w:rPr>
-        <w:t>if</w:t>
-      </w:r>
-      <w:proofErr w:type="gramEnd"/>
-      <w:r>
-        <w:rPr>
-          <w:rFonts w:ascii="Courier New" w:hAnsi="Courier New" w:cs="Courier New"/>
-          <w:b/>
-          <w:bCs/>
-        </w:rPr>
-        <w:t>("Food" == tag)</w:t>
+        <w:t>if("Food" == tag)</w:t>
       </w:r>
     </w:p>
     <w:p>
@@ -9586,24 +8525,7 @@
           <w:bCs/>
         </w:rPr>
         <w:tab/>
-      </w:r>
-      <w:proofErr w:type="gramStart"/>
-      <w:r>
-        <w:rPr>
-          <w:rFonts w:ascii="Courier New" w:hAnsi="Courier New" w:cs="Courier New"/>
-          <w:b/>
-          <w:bCs/>
-        </w:rPr>
-        <w:t>score</w:t>
-      </w:r>
-      <w:proofErr w:type="gramEnd"/>
-      <w:r>
-        <w:rPr>
-          <w:rFonts w:ascii="Courier New" w:hAnsi="Courier New" w:cs="Courier New"/>
-          <w:b/>
-          <w:bCs/>
-        </w:rPr>
-        <w:t>++;</w:t>
+        <w:t>score++;</w:t>
       </w:r>
     </w:p>
     <w:p>
@@ -9646,7 +8568,6 @@
         <w:tab/>
       </w:r>
       <w:proofErr w:type="spellStart"/>
-      <w:proofErr w:type="gramStart"/>
       <w:r>
         <w:rPr>
           <w:rFonts w:ascii="Courier New" w:hAnsi="Courier New" w:cs="Courier New"/>
@@ -9656,7 +8577,6 @@
         <w:t>audio.PlayOneShot</w:t>
       </w:r>
       <w:proofErr w:type="spellEnd"/>
-      <w:proofErr w:type="gramEnd"/>
       <w:r>
         <w:rPr>
           <w:rFonts w:ascii="Courier New" w:hAnsi="Courier New" w:cs="Courier New"/>
@@ -9763,24 +8683,7 @@
           <w:bCs/>
         </w:rPr>
         <w:tab/>
-      </w:r>
-      <w:proofErr w:type="gramStart"/>
-      <w:r>
-        <w:rPr>
-          <w:rFonts w:ascii="Courier New" w:hAnsi="Courier New" w:cs="Courier New"/>
-          <w:b/>
-          <w:bCs/>
-        </w:rPr>
-        <w:t>if</w:t>
-      </w:r>
-      <w:proofErr w:type="gramEnd"/>
-      <w:r>
-        <w:rPr>
-          <w:rFonts w:ascii="Courier New" w:hAnsi="Courier New" w:cs="Courier New"/>
-          <w:b/>
-          <w:bCs/>
-        </w:rPr>
-        <w:t>("Spikes" == tag)</w:t>
+        <w:t>if("Spikes" == tag)</w:t>
       </w:r>
     </w:p>
     <w:p>
@@ -9864,23 +8767,13 @@
         </w:rPr>
         <w:t xml:space="preserve"> </w:t>
       </w:r>
-      <w:proofErr w:type="gramStart"/>
-      <w:r>
-        <w:rPr>
-          <w:rFonts w:ascii="Courier New" w:hAnsi="Courier New" w:cs="Courier New"/>
-          <w:b/>
-          <w:bCs/>
-        </w:rPr>
-        <w:t>only</w:t>
-      </w:r>
-      <w:proofErr w:type="gramEnd"/>
-      <w:r>
-        <w:rPr>
-          <w:rFonts w:ascii="Courier New" w:hAnsi="Courier New" w:cs="Courier New"/>
-          <w:b/>
-          <w:bCs/>
-        </w:rPr>
-        <w:t xml:space="preserve"> lose life if </w:t>
+      <w:r>
+        <w:rPr>
+          <w:rFonts w:ascii="Courier New" w:hAnsi="Courier New" w:cs="Courier New"/>
+          <w:b/>
+          <w:bCs/>
+        </w:rPr>
+        <w:t xml:space="preserve">only lose life if </w:t>
       </w:r>
       <w:r>
         <w:rPr>
@@ -9937,24 +8830,7 @@
           <w:bCs/>
         </w:rPr>
         <w:tab/>
-      </w:r>
-      <w:proofErr w:type="gramStart"/>
-      <w:r>
-        <w:rPr>
-          <w:rFonts w:ascii="Courier New" w:hAnsi="Courier New" w:cs="Courier New"/>
-          <w:b/>
-          <w:bCs/>
-        </w:rPr>
-        <w:t>if</w:t>
-      </w:r>
-      <w:proofErr w:type="gramEnd"/>
-      <w:r>
-        <w:rPr>
-          <w:rFonts w:ascii="Courier New" w:hAnsi="Courier New" w:cs="Courier New"/>
-          <w:b/>
-          <w:bCs/>
-        </w:rPr>
-        <w:t>(</w:t>
+        <w:t>if(</w:t>
       </w:r>
       <w:proofErr w:type="spellStart"/>
       <w:r>
@@ -10082,7 +8958,6 @@
         <w:tab/>
       </w:r>
       <w:proofErr w:type="spellStart"/>
-      <w:proofErr w:type="gramStart"/>
       <w:r>
         <w:rPr>
           <w:rFonts w:ascii="Courier New" w:hAnsi="Courier New" w:cs="Courier New"/>
@@ -10098,16 +8973,7 @@
           <w:b/>
           <w:bCs/>
         </w:rPr>
-        <w:t>(</w:t>
-      </w:r>
-      <w:proofErr w:type="gramEnd"/>
-      <w:r>
-        <w:rPr>
-          <w:rFonts w:ascii="Courier New" w:hAnsi="Courier New" w:cs="Courier New"/>
-          <w:b/>
-          <w:bCs/>
-        </w:rPr>
-        <w:t>);</w:t>
+        <w:t>();</w:t>
       </w:r>
     </w:p>
     <w:p>
@@ -10215,17 +9081,12 @@
         <w:t xml:space="preserve">And now write your </w:t>
       </w:r>
       <w:proofErr w:type="spellStart"/>
-      <w:proofErr w:type="gramStart"/>
       <w:r>
         <w:t>LoseLife</w:t>
       </w:r>
       <w:proofErr w:type="spellEnd"/>
       <w:r>
-        <w:t>(</w:t>
-      </w:r>
-      <w:proofErr w:type="gramEnd"/>
-      <w:r>
-        <w:t>) method()</w:t>
+        <w:t>() method()</w:t>
       </w:r>
     </w:p>
     <w:p/>
@@ -10251,24 +9112,7 @@
           <w:bCs/>
         </w:rPr>
         <w:tab/>
-      </w:r>
-      <w:proofErr w:type="gramStart"/>
-      <w:r>
-        <w:rPr>
-          <w:rFonts w:ascii="Courier New" w:hAnsi="Courier New" w:cs="Courier New"/>
-          <w:b/>
-          <w:bCs/>
-        </w:rPr>
-        <w:t>private</w:t>
-      </w:r>
-      <w:proofErr w:type="gramEnd"/>
-      <w:r>
-        <w:rPr>
-          <w:rFonts w:ascii="Courier New" w:hAnsi="Courier New" w:cs="Courier New"/>
-          <w:b/>
-          <w:bCs/>
-        </w:rPr>
-        <w:t xml:space="preserve"> void </w:t>
+        <w:t xml:space="preserve">private void </w:t>
       </w:r>
       <w:proofErr w:type="spellStart"/>
       <w:r>
@@ -10346,7 +9190,6 @@
         <w:tab/>
       </w:r>
       <w:proofErr w:type="spellStart"/>
-      <w:proofErr w:type="gramStart"/>
       <w:r>
         <w:rPr>
           <w:rFonts w:ascii="Courier New" w:hAnsi="Courier New" w:cs="Courier New"/>
@@ -10356,7 +9199,6 @@
         <w:t>audio.PlayOneShot</w:t>
       </w:r>
       <w:proofErr w:type="spellEnd"/>
-      <w:proofErr w:type="gramEnd"/>
       <w:r>
         <w:rPr>
           <w:rFonts w:ascii="Courier New" w:hAnsi="Courier New" w:cs="Courier New"/>
@@ -10416,7 +9258,6 @@
         <w:tab/>
       </w:r>
       <w:proofErr w:type="spellStart"/>
-      <w:proofErr w:type="gramStart"/>
       <w:r>
         <w:rPr>
           <w:rFonts w:ascii="Courier New" w:hAnsi="Courier New" w:cs="Courier New"/>
@@ -10432,16 +9273,7 @@
           <w:b/>
           <w:bCs/>
         </w:rPr>
-        <w:t>(</w:t>
-      </w:r>
-      <w:proofErr w:type="gramEnd"/>
-      <w:r>
-        <w:rPr>
-          <w:rFonts w:ascii="Courier New" w:hAnsi="Courier New" w:cs="Courier New"/>
-          <w:b/>
-          <w:bCs/>
-        </w:rPr>
-        <w:t>);</w:t>
+        <w:t>();</w:t>
       </w:r>
     </w:p>
     <w:p>
@@ -10474,24 +9306,7 @@
           <w:bCs/>
         </w:rPr>
         <w:tab/>
-      </w:r>
-      <w:proofErr w:type="gramStart"/>
-      <w:r>
-        <w:rPr>
-          <w:rFonts w:ascii="Courier New" w:hAnsi="Courier New" w:cs="Courier New"/>
-          <w:b/>
-          <w:bCs/>
-        </w:rPr>
-        <w:t>lives</w:t>
-      </w:r>
-      <w:proofErr w:type="gramEnd"/>
-      <w:r>
-        <w:rPr>
-          <w:rFonts w:ascii="Courier New" w:hAnsi="Courier New" w:cs="Courier New"/>
-          <w:b/>
-          <w:bCs/>
-        </w:rPr>
-        <w:t>--;</w:t>
+        <w:t>lives--;</w:t>
       </w:r>
     </w:p>
     <w:p>
@@ -10540,25 +9355,7 @@
           <w:bCs/>
         </w:rPr>
         <w:tab/>
-        <w:t xml:space="preserve">// </w:t>
-      </w:r>
-      <w:proofErr w:type="gramStart"/>
-      <w:r>
-        <w:rPr>
-          <w:rFonts w:ascii="Courier New" w:hAnsi="Courier New" w:cs="Courier New"/>
-          <w:b/>
-          <w:bCs/>
-        </w:rPr>
-        <w:t>update</w:t>
-      </w:r>
-      <w:proofErr w:type="gramEnd"/>
-      <w:r>
-        <w:rPr>
-          <w:rFonts w:ascii="Courier New" w:hAnsi="Courier New" w:cs="Courier New"/>
-          <w:b/>
-          <w:bCs/>
-        </w:rPr>
-        <w:t xml:space="preserve"> our next time allowed to die for a future time</w:t>
+        <w:t>// update our next time allowed to die for a future time</w:t>
       </w:r>
       <w:r>
         <w:rPr>
@@ -10601,7 +9398,6 @@
         <w:tab/>
       </w:r>
       <w:proofErr w:type="spellStart"/>
-      <w:proofErr w:type="gramStart"/>
       <w:r>
         <w:rPr>
           <w:rFonts w:ascii="Courier New" w:hAnsi="Courier New" w:cs="Courier New"/>
@@ -10611,7 +9407,6 @@
         <w:t>nextTimeAllowedToDie</w:t>
       </w:r>
       <w:proofErr w:type="spellEnd"/>
-      <w:proofErr w:type="gramEnd"/>
       <w:r>
         <w:rPr>
           <w:rFonts w:ascii="Courier New" w:hAnsi="Courier New" w:cs="Courier New"/>
@@ -10681,8 +9476,6 @@
         <w:tab/>
         <w:t>}</w:t>
       </w:r>
-      <w:bookmarkStart w:id="10" w:name="_GoBack"/>
-      <w:bookmarkEnd w:id="10"/>
     </w:p>
     <w:sectPr>
       <w:footerReference w:type="default" r:id="rId21"/>
@@ -10802,7 +9595,7 @@
         <w:noProof/>
         <w:snapToGrid w:val="0"/>
       </w:rPr>
-      <w:t>12</w:t>
+      <w:t>1</w:t>
     </w:r>
     <w:r>
       <w:rPr>
@@ -10818,16 +9611,31 @@
       </w:rPr>
       <w:t xml:space="preserve"> of </w:t>
     </w:r>
-    <w:fldSimple w:instr=" NUMPAGES  \* MERGEFORMAT ">
-      <w:r>
-        <w:rPr>
-          <w:b/>
-          <w:noProof/>
-          <w:snapToGrid w:val="0"/>
-        </w:rPr>
-        <w:t>15</w:t>
-      </w:r>
-    </w:fldSimple>
+    <w:r>
+      <w:fldChar w:fldCharType="begin"/>
+    </w:r>
+    <w:r>
+      <w:instrText xml:space="preserve"> NUMPAGES  \* MERGEFORMAT </w:instrText>
+    </w:r>
+    <w:r>
+      <w:fldChar w:fldCharType="separate"/>
+    </w:r>
+    <w:r>
+      <w:rPr>
+        <w:b/>
+        <w:noProof/>
+        <w:snapToGrid w:val="0"/>
+      </w:rPr>
+      <w:t>15</w:t>
+    </w:r>
+    <w:r>
+      <w:rPr>
+        <w:b/>
+        <w:noProof/>
+        <w:snapToGrid w:val="0"/>
+      </w:rPr>
+      <w:fldChar w:fldCharType="end"/>
+    </w:r>
   </w:p>
 </w:ftr>
 </file>
@@ -16358,7 +15166,7 @@
 </file>
 
 <file path=customXml/itemProps1.xml><?xml version="1.0" encoding="utf-8"?>
-<ds:datastoreItem xmlns:ds="http://schemas.openxmlformats.org/officeDocument/2006/customXml" ds:itemID="{FD279CBA-4BC0-9B43-948A-007F44E382C4}">
+<ds:datastoreItem xmlns:ds="http://schemas.openxmlformats.org/officeDocument/2006/customXml" ds:itemID="{9CC4C3B6-5487-8842-9EDB-B4B20F0C7C2A}">
   <ds:schemaRefs>
     <ds:schemaRef ds:uri="http://schemas.openxmlformats.org/officeDocument/2006/bibliography"/>
   </ds:schemaRefs>

</xml_diff>

<commit_message>
v3.5.2 - updated with screenshot of Play button
</commit_message>
<xml_diff>
--- a/gravity_guy_2D - part 5.docx
+++ b/gravity_guy_2D - part 5.docx
@@ -181,10 +181,10 @@
           <w:lang w:val="en-US"/>
         </w:rPr>
         <w:drawing>
-          <wp:inline distT="0" distB="0" distL="0" distR="0" wp14:anchorId="31437762" wp14:editId="337A4F74">
-            <wp:extent cx="6031903" cy="3760604"/>
-            <wp:effectExtent l="76200" t="76200" r="140335" b="151130"/>
-            <wp:docPr id="41" name="Picture 41" descr="Macintosh HD:Users:matt:Copy:2014_TEACHING:comp2_IMMedia:gravity-guy2D:images:gg0_game_playing_arrows.png"/>
+          <wp:inline distT="0" distB="0" distL="0" distR="0" wp14:anchorId="60BD6399" wp14:editId="00033A49">
+            <wp:extent cx="6197600" cy="4639945"/>
+            <wp:effectExtent l="76200" t="76200" r="152400" b="160655"/>
+            <wp:docPr id="8" name="Picture 8" descr="Macintosh HD:Users:matt:Copy:2014_TEACHING:comp2_IMMedia:gravity-guy2D:figures:gg-part-5:gg_pt5_20_welcome_screen.png"/>
             <wp:cNvGraphicFramePr>
               <a:graphicFrameLocks xmlns:a="http://schemas.openxmlformats.org/drawingml/2006/main" noChangeAspect="1"/>
             </wp:cNvGraphicFramePr>
@@ -192,7 +192,7 @@
               <a:graphicData uri="http://schemas.openxmlformats.org/drawingml/2006/picture">
                 <pic:pic xmlns:pic="http://schemas.openxmlformats.org/drawingml/2006/picture">
                   <pic:nvPicPr>
-                    <pic:cNvPr id="1" name="Picture 7" descr="Macintosh HD:Users:matt:Copy:2014_TEACHING:comp2_IMMedia:gravity-guy2D:images:gg0_game_playing_arrows.png"/>
+                    <pic:cNvPr id="1" name="Picture 2" descr="Macintosh HD:Users:matt:Copy:2014_TEACHING:comp2_IMMedia:gravity-guy2D:figures:gg-part-5:gg_pt5_20_welcome_screen.png"/>
                     <pic:cNvPicPr>
                       <a:picLocks noChangeAspect="1" noChangeArrowheads="1"/>
                     </pic:cNvPicPr>
@@ -213,7 +213,7 @@
                   <pic:spPr bwMode="auto">
                     <a:xfrm>
                       <a:off x="0" y="0"/>
-                      <a:ext cx="6032216" cy="3760799"/>
+                      <a:ext cx="6197600" cy="4639945"/>
                     </a:xfrm>
                     <a:prstGeom prst="rect">
                       <a:avLst/>
@@ -256,6 +256,8 @@
       <w:pPr>
         <w:pStyle w:val="aacontents"/>
       </w:pPr>
+      <w:bookmarkStart w:id="0" w:name="_GoBack"/>
+      <w:bookmarkEnd w:id="0"/>
     </w:p>
     <w:p>
       <w:pPr>
@@ -361,7 +363,7 @@
         <w:rPr>
           <w:noProof/>
         </w:rPr>
-        <w:instrText xml:space="preserve"> PAGEREF _Toc284521718 \h </w:instrText>
+        <w:instrText xml:space="preserve"> PAGEREF _Toc284573810 \h </w:instrText>
       </w:r>
       <w:r>
         <w:rPr>
@@ -442,7 +444,7 @@
         <w:rPr>
           <w:noProof/>
         </w:rPr>
-        <w:instrText xml:space="preserve"> PAGEREF _Toc284521719 \h </w:instrText>
+        <w:instrText xml:space="preserve"> PAGEREF _Toc284573811 \h </w:instrText>
       </w:r>
       <w:r>
         <w:rPr>
@@ -523,7 +525,7 @@
         <w:rPr>
           <w:noProof/>
         </w:rPr>
-        <w:instrText xml:space="preserve"> PAGEREF _Toc284521720 \h </w:instrText>
+        <w:instrText xml:space="preserve"> PAGEREF _Toc284573812 \h </w:instrText>
       </w:r>
       <w:r>
         <w:rPr>
@@ -540,7 +542,7 @@
         <w:rPr>
           <w:noProof/>
         </w:rPr>
-        <w:t>7</w:t>
+        <w:t>6</w:t>
       </w:r>
       <w:r>
         <w:rPr>
@@ -604,7 +606,7 @@
         <w:rPr>
           <w:noProof/>
         </w:rPr>
-        <w:instrText xml:space="preserve"> PAGEREF _Toc284521721 \h </w:instrText>
+        <w:instrText xml:space="preserve"> PAGEREF _Toc284573813 \h </w:instrText>
       </w:r>
       <w:r>
         <w:rPr>
@@ -621,7 +623,7 @@
         <w:rPr>
           <w:noProof/>
         </w:rPr>
-        <w:t>10</w:t>
+        <w:t>9</w:t>
       </w:r>
       <w:r>
         <w:rPr>
@@ -640,13 +642,13 @@
       <w:pPr>
         <w:pStyle w:val="Heading1"/>
       </w:pPr>
-      <w:bookmarkStart w:id="0" w:name="_Toc284077346"/>
-      <w:bookmarkStart w:id="1" w:name="_Toc284521718"/>
+      <w:bookmarkStart w:id="1" w:name="_Toc284077346"/>
+      <w:bookmarkStart w:id="2" w:name="_Toc284573810"/>
       <w:r>
         <w:t>Aims of this part of the tutorial</w:t>
       </w:r>
-      <w:bookmarkEnd w:id="0"/>
       <w:bookmarkEnd w:id="1"/>
+      <w:bookmarkEnd w:id="2"/>
     </w:p>
     <w:p>
       <w:pPr>
@@ -690,14 +692,14 @@
       <w:pPr>
         <w:pStyle w:val="Heading1"/>
       </w:pPr>
-      <w:bookmarkStart w:id="2" w:name="_Toc284521719"/>
+      <w:bookmarkStart w:id="3" w:name="_Toc284573811"/>
       <w:r>
         <w:t>Add a ‘Game O</w:t>
       </w:r>
       <w:r>
         <w:t>ver’ scene to our project</w:t>
       </w:r>
-      <w:bookmarkEnd w:id="2"/>
+      <w:bookmarkEnd w:id="3"/>
       <w:r>
         <w:t xml:space="preserve"> </w:t>
       </w:r>
@@ -807,8 +809,13 @@
           <w:numId w:val="10"/>
         </w:numPr>
       </w:pPr>
-      <w:r>
-        <w:t>Leve 1 lost / Game Over</w:t>
+      <w:proofErr w:type="spellStart"/>
+      <w:r>
+        <w:t>Leve</w:t>
+      </w:r>
+      <w:proofErr w:type="spellEnd"/>
+      <w:r>
+        <w:t xml:space="preserve"> 1 lost / Game Over</w:t>
       </w:r>
     </w:p>
     <w:p>
@@ -964,8 +971,13 @@
         <w:t xml:space="preserve">OR THE FIRST SCENE (scene 0) – </w:t>
       </w:r>
       <w:r>
-        <w:t>since that is the scene that runs when the final deployed game is started up ….</w:t>
-      </w:r>
+        <w:t xml:space="preserve">since that is the scene that runs when the final deployed game is started </w:t>
+      </w:r>
+      <w:proofErr w:type="gramStart"/>
+      <w:r>
+        <w:t>up ….</w:t>
+      </w:r>
+      <w:proofErr w:type="gramEnd"/>
     </w:p>
     <w:p/>
     <w:p>
@@ -1302,11 +1314,19 @@
       <w:r>
         <w:t xml:space="preserve">You should now see that you are editing scene </w:t>
       </w:r>
+      <w:proofErr w:type="spellStart"/>
       <w:r>
         <w:rPr>
           <w:b/>
         </w:rPr>
-        <w:t>gameOver:</w:t>
+        <w:t>gameOver</w:t>
+      </w:r>
+      <w:proofErr w:type="spellEnd"/>
+      <w:r>
+        <w:rPr>
+          <w:b/>
+        </w:rPr>
+        <w:t>:</w:t>
       </w:r>
     </w:p>
     <w:p>
@@ -1426,7 +1446,15 @@
         </w:numPr>
       </w:pPr>
       <w:r>
-        <w:t>In Inspector component Rect Transform set its height to 200 pixels</w:t>
+        <w:t xml:space="preserve">In Inspector component </w:t>
+      </w:r>
+      <w:proofErr w:type="spellStart"/>
+      <w:r>
+        <w:t>Rect</w:t>
+      </w:r>
+      <w:proofErr w:type="spellEnd"/>
+      <w:r>
+        <w:t xml:space="preserve"> Transform set its height to 200 pixels</w:t>
       </w:r>
     </w:p>
     <w:p>
@@ -1530,8 +1558,13 @@
       <w:r>
         <w:t xml:space="preserve">Font to: </w:t>
       </w:r>
-      <w:r>
-        <w:t>Xolonium-Bold</w:t>
+      <w:proofErr w:type="spellStart"/>
+      <w:r>
+        <w:t>Xolonium</w:t>
+      </w:r>
+      <w:proofErr w:type="spellEnd"/>
+      <w:r>
+        <w:t>-Bold</w:t>
       </w:r>
     </w:p>
     <w:p>
@@ -1554,8 +1587,21 @@
           <w:numId w:val="11"/>
         </w:numPr>
       </w:pPr>
-      <w:r>
-        <w:t>Pargraph Alignment: center horizontally and vertically</w:t>
+      <w:proofErr w:type="spellStart"/>
+      <w:r>
+        <w:t>Pargraph</w:t>
+      </w:r>
+      <w:proofErr w:type="spellEnd"/>
+      <w:r>
+        <w:t xml:space="preserve"> Alignment: </w:t>
+      </w:r>
+      <w:proofErr w:type="spellStart"/>
+      <w:r>
+        <w:t>center</w:t>
+      </w:r>
+      <w:proofErr w:type="spellEnd"/>
+      <w:r>
+        <w:t xml:space="preserve"> horizontally and vertically</w:t>
       </w:r>
     </w:p>
     <w:p>
@@ -1566,8 +1612,13 @@
           <w:numId w:val="11"/>
         </w:numPr>
       </w:pPr>
-      <w:r>
-        <w:t>Color: yellow</w:t>
+      <w:proofErr w:type="spellStart"/>
+      <w:r>
+        <w:t>Color</w:t>
+      </w:r>
+      <w:proofErr w:type="spellEnd"/>
+      <w:r>
+        <w:t>: yellow</w:t>
       </w:r>
     </w:p>
     <w:p>
@@ -1642,7 +1693,31 @@
     <w:p/>
     <w:p>
       <w:r>
-        <w:t xml:space="preserve">Finally let's position this UI Text object to be vertically centered and stretch to the whole Game panel width, via the presets of the Rect Transform component. With </w:t>
+        <w:t xml:space="preserve">Finally let's position this UI Text object to be vertically </w:t>
+      </w:r>
+      <w:proofErr w:type="spellStart"/>
+      <w:r>
+        <w:t>centered</w:t>
+      </w:r>
+      <w:proofErr w:type="spellEnd"/>
+      <w:r>
+        <w:t xml:space="preserve"> and stretch to the whole Game panel width, via the </w:t>
+      </w:r>
+      <w:proofErr w:type="spellStart"/>
+      <w:r>
+        <w:t>presets</w:t>
+      </w:r>
+      <w:proofErr w:type="spellEnd"/>
+      <w:r>
+        <w:t xml:space="preserve"> of the </w:t>
+      </w:r>
+      <w:proofErr w:type="spellStart"/>
+      <w:r>
+        <w:t>Rect</w:t>
+      </w:r>
+      <w:proofErr w:type="spellEnd"/>
+      <w:r>
+        <w:t xml:space="preserve"> Transform component. With </w:t>
       </w:r>
       <w:r>
         <w:rPr>
@@ -1744,8 +1819,13 @@
     <w:p/>
     <w:p>
       <w:r>
-        <w:t>Now SAVE YOUR NEW SCENE’s content !</w:t>
-      </w:r>
+        <w:t xml:space="preserve">Now SAVE YOUR NEW SCENE’s </w:t>
+      </w:r>
+      <w:proofErr w:type="gramStart"/>
+      <w:r>
+        <w:t>content !</w:t>
+      </w:r>
+      <w:proofErr w:type="gramEnd"/>
     </w:p>
     <w:p/>
     <w:p>
@@ -1756,8 +1836,13 @@
         <w:t xml:space="preserve">hould now see a new </w:t>
       </w:r>
       <w:r>
-        <w:t>Canvas &gt; Text_-_game_over</w:t>
-      </w:r>
+        <w:t>Canvas &gt; Text_-_</w:t>
+      </w:r>
+      <w:proofErr w:type="spellStart"/>
+      <w:r>
+        <w:t>game_over</w:t>
+      </w:r>
+      <w:proofErr w:type="spellEnd"/>
       <w:r>
         <w:t xml:space="preserve"> gameObject </w:t>
       </w:r>
@@ -1775,8 +1860,11 @@
       </w:r>
     </w:p>
     <w:p>
-      <w:bookmarkStart w:id="3" w:name="_GoBack"/>
-      <w:r>
+      <w:r>
+        <w:rPr>
+          <w:noProof/>
+          <w:lang w:val="en-US"/>
+        </w:rPr>
         <w:drawing>
           <wp:inline distT="0" distB="0" distL="0" distR="0" wp14:anchorId="21BDE021" wp14:editId="7F1CD460">
             <wp:extent cx="6197600" cy="2552700"/>
@@ -1836,7 +1924,6 @@
           </wp:inline>
         </w:drawing>
       </w:r>
-      <w:bookmarkEnd w:id="3"/>
     </w:p>
     <w:p>
       <w:pPr>
@@ -1844,10 +1931,18 @@
         <w:pageBreakBefore/>
         <w:ind w:left="431" w:hanging="431"/>
       </w:pPr>
-      <w:bookmarkStart w:id="4" w:name="_Toc284521720"/>
+      <w:bookmarkStart w:id="4" w:name="_Toc284573812"/>
       <w:r>
         <w:lastRenderedPageBreak/>
-        <w:t>Add code in Player to goto Game Over when last life lost</w:t>
+        <w:t xml:space="preserve">Add code in Player to </w:t>
+      </w:r>
+      <w:proofErr w:type="spellStart"/>
+      <w:r>
+        <w:t>goto</w:t>
+      </w:r>
+      <w:proofErr w:type="spellEnd"/>
+      <w:r>
+        <w:t xml:space="preserve"> Game Over when last life lost</w:t>
       </w:r>
       <w:bookmarkEnd w:id="4"/>
     </w:p>
@@ -1902,9 +1997,11 @@
           <w:numId w:val="12"/>
         </w:numPr>
       </w:pPr>
+      <w:proofErr w:type="gramStart"/>
       <w:r>
         <w:t>load</w:t>
       </w:r>
+      <w:proofErr w:type="gramEnd"/>
       <w:r>
         <w:t xml:space="preserve"> </w:t>
       </w:r>
@@ -2001,12 +2098,14 @@
       <w:r>
         <w:t xml:space="preserve"> script class file to load it into the </w:t>
       </w:r>
+      <w:proofErr w:type="spellStart"/>
       <w:r>
         <w:rPr>
           <w:b/>
         </w:rPr>
         <w:t>Monodevelop</w:t>
       </w:r>
+      <w:proofErr w:type="spellEnd"/>
       <w:r>
         <w:t xml:space="preserve"> editor</w:t>
       </w:r>
@@ -2086,11 +2185,27 @@
       <w:r>
         <w:t xml:space="preserve">” after we reduce it by 1 in the </w:t>
       </w:r>
+      <w:proofErr w:type="spellStart"/>
+      <w:proofErr w:type="gramStart"/>
       <w:r>
         <w:rPr>
           <w:b/>
         </w:rPr>
-        <w:t>LoseLife()</w:t>
+        <w:t>LoseLife</w:t>
+      </w:r>
+      <w:proofErr w:type="spellEnd"/>
+      <w:r>
+        <w:rPr>
+          <w:b/>
+        </w:rPr>
+        <w:t>(</w:t>
+      </w:r>
+      <w:proofErr w:type="gramEnd"/>
+      <w:r>
+        <w:rPr>
+          <w:b/>
+        </w:rPr>
+        <w:t>)</w:t>
       </w:r>
       <w:r>
         <w:t xml:space="preserve"> method:</w:t>
@@ -2100,8 +2215,21 @@
       <w:pPr>
         <w:pStyle w:val="aacode"/>
       </w:pPr>
-      <w:r>
-        <w:t>private void LoseLife(){</w:t>
+      <w:proofErr w:type="gramStart"/>
+      <w:r>
+        <w:t>private</w:t>
+      </w:r>
+      <w:proofErr w:type="gramEnd"/>
+      <w:r>
+        <w:t xml:space="preserve"> void </w:t>
+      </w:r>
+      <w:proofErr w:type="spellStart"/>
+      <w:r>
+        <w:t>LoseLife</w:t>
+      </w:r>
+      <w:proofErr w:type="spellEnd"/>
+      <w:r>
+        <w:t>(){</w:t>
       </w:r>
     </w:p>
     <w:p>
@@ -2110,7 +2238,14 @@
       </w:pPr>
       <w:r>
         <w:tab/>
-        <w:t>lives--;</w:t>
+      </w:r>
+      <w:proofErr w:type="gramStart"/>
+      <w:r>
+        <w:t>lives</w:t>
+      </w:r>
+      <w:proofErr w:type="gramEnd"/>
+      <w:r>
+        <w:t>--;</w:t>
       </w:r>
     </w:p>
     <w:p>
@@ -2124,7 +2259,14 @@
       </w:pPr>
       <w:r>
         <w:tab/>
-        <w:t>if(lives &lt; 0){</w:t>
+      </w:r>
+      <w:proofErr w:type="gramStart"/>
+      <w:r>
+        <w:t>if</w:t>
+      </w:r>
+      <w:proofErr w:type="gramEnd"/>
+      <w:r>
+        <w:t>(lives &lt; 0){</w:t>
       </w:r>
     </w:p>
     <w:p>
@@ -2136,7 +2278,19 @@
       </w:r>
       <w:r>
         <w:tab/>
-        <w:t>Application.LoadLevel("scene1_GameOver");</w:t>
+      </w:r>
+      <w:proofErr w:type="spellStart"/>
+      <w:proofErr w:type="gramStart"/>
+      <w:r>
+        <w:t>Application.LoadLevel</w:t>
+      </w:r>
+      <w:proofErr w:type="spellEnd"/>
+      <w:r>
+        <w:t>(</w:t>
+      </w:r>
+      <w:proofErr w:type="gramEnd"/>
+      <w:r>
+        <w:t>"scene1_GameOver");</w:t>
       </w:r>
     </w:p>
     <w:p>
@@ -2159,7 +2313,16 @@
       </w:pPr>
       <w:r>
         <w:tab/>
-        <w:t>playerDisplay.UpdateLivesText(lives);</w:t>
+      </w:r>
+      <w:proofErr w:type="spellStart"/>
+      <w:proofErr w:type="gramStart"/>
+      <w:r>
+        <w:t>playerDisplay.UpdateLivesText</w:t>
+      </w:r>
+      <w:proofErr w:type="spellEnd"/>
+      <w:proofErr w:type="gramEnd"/>
+      <w:r>
+        <w:t>(lives);</w:t>
       </w:r>
     </w:p>
     <w:p>
@@ -2168,7 +2331,19 @@
       </w:pPr>
       <w:r>
         <w:tab/>
-        <w:t>MoveToStartPosition();</w:t>
+      </w:r>
+      <w:proofErr w:type="spellStart"/>
+      <w:proofErr w:type="gramStart"/>
+      <w:r>
+        <w:t>MoveToStartPosition</w:t>
+      </w:r>
+      <w:proofErr w:type="spellEnd"/>
+      <w:r>
+        <w:t>(</w:t>
+      </w:r>
+      <w:proofErr w:type="gramEnd"/>
+      <w:r>
+        <w:t>);</w:t>
       </w:r>
     </w:p>
     <w:p>
@@ -2198,7 +2373,15 @@
         <w:t>sene2_Level1Playing</w:t>
       </w:r>
       <w:r>
-        <w:t>, run your game. Then keep falling off platforms to make the number of lives less than zero …. What happens?</w:t>
+        <w:t xml:space="preserve">, run your game. Then keep falling off platforms to make the number of lives less than </w:t>
+      </w:r>
+      <w:proofErr w:type="gramStart"/>
+      <w:r>
+        <w:t>zero ….</w:t>
+      </w:r>
+      <w:proofErr w:type="gramEnd"/>
+      <w:r>
+        <w:t xml:space="preserve"> What happens?</w:t>
       </w:r>
     </w:p>
     <w:p>
@@ -2272,14 +2455,24 @@
       <w:r>
         <w:t xml:space="preserve">The game did NOT load our </w:t>
       </w:r>
+      <w:proofErr w:type="spellStart"/>
       <w:r>
         <w:rPr>
           <w:b/>
         </w:rPr>
         <w:t>gameOver</w:t>
       </w:r>
-      <w:r>
-        <w:t xml:space="preserve"> level ?? Why not</w:t>
+      <w:proofErr w:type="spellEnd"/>
+      <w:r>
+        <w:t xml:space="preserve"> </w:t>
+      </w:r>
+      <w:proofErr w:type="gramStart"/>
+      <w:r>
+        <w:t>level ?</w:t>
+      </w:r>
+      <w:proofErr w:type="gramEnd"/>
+      <w:r>
+        <w:t>? Why not</w:t>
       </w:r>
       <w:r>
         <w:t>?? And what is that error message:</w:t>
@@ -2336,7 +2529,15 @@
       </w:r>
       <w:r>
         <w:lastRenderedPageBreak/>
-        <w:t>stand along desktop application, or web player game, or mobile phone app, or console game etc..)</w:t>
+        <w:t>stand along desktop application, or web player game, or mobile phone app, or console game etc</w:t>
+      </w:r>
+      <w:proofErr w:type="gramStart"/>
+      <w:r>
+        <w:t>..</w:t>
+      </w:r>
+      <w:proofErr w:type="gramEnd"/>
+      <w:r>
+        <w:t>)</w:t>
       </w:r>
     </w:p>
     <w:p>
@@ -2378,7 +2579,15 @@
     <w:p/>
     <w:p>
       <w:r>
-        <w:t>The SOLUTION …. You must now start telling Unity which scenes to include in your build.</w:t>
+        <w:t xml:space="preserve">The </w:t>
+      </w:r>
+      <w:proofErr w:type="gramStart"/>
+      <w:r>
+        <w:t>SOLUTION ….</w:t>
+      </w:r>
+      <w:proofErr w:type="gramEnd"/>
+      <w:r>
+        <w:t xml:space="preserve"> You must now start telling Unity which scenes to include in your build.</w:t>
       </w:r>
     </w:p>
     <w:p>
@@ -2386,7 +2595,15 @@
         <w:pStyle w:val="Heading2"/>
       </w:pPr>
       <w:r>
-        <w:t>Add ‘scene1’ and ‘gameOver’ scenes to your build list</w:t>
+        <w:t>Add ‘scene1’ and ‘</w:t>
+      </w:r>
+      <w:proofErr w:type="spellStart"/>
+      <w:r>
+        <w:t>gameOver</w:t>
+      </w:r>
+      <w:proofErr w:type="spellEnd"/>
+      <w:r>
+        <w:t>’ scenes to your build list</w:t>
       </w:r>
     </w:p>
     <w:p>
@@ -2768,7 +2985,23 @@
         </w:numPr>
       </w:pPr>
       <w:r>
-        <w:t>(note the scene list also have corresponding numbers, starting at 0 – Application.LoadLevel() also accepts the integer ‘index’ of the scene to load, as an alternative to the text name of the scene file …)</w:t>
+        <w:t>(</w:t>
+      </w:r>
+      <w:proofErr w:type="gramStart"/>
+      <w:r>
+        <w:t>note</w:t>
+      </w:r>
+      <w:proofErr w:type="gramEnd"/>
+      <w:r>
+        <w:t xml:space="preserve"> the scene list also have corresponding numbers, starting at 0 – </w:t>
+      </w:r>
+      <w:proofErr w:type="spellStart"/>
+      <w:r>
+        <w:t>Application.LoadLevel</w:t>
+      </w:r>
+      <w:proofErr w:type="spellEnd"/>
+      <w:r>
+        <w:t>() also accepts the integer ‘index’ of the scene to load, as an alternative to the text name of the scene file …)</w:t>
       </w:r>
     </w:p>
     <w:p>
@@ -2881,7 +3114,7 @@
       <w:pPr>
         <w:pStyle w:val="Heading1"/>
       </w:pPr>
-      <w:bookmarkStart w:id="5" w:name="_Toc284521721"/>
+      <w:bookmarkStart w:id="5" w:name="_Toc284573813"/>
       <w:r>
         <w:lastRenderedPageBreak/>
         <w:t>Add a ‘</w:t>
@@ -2989,7 +3222,23 @@
     </w:p>
     <w:p>
       <w:r>
-        <w:t>Create a new UI Text object named Text-welcome. As with Game Over, make it big yellow  text in the center of the screen.</w:t>
+        <w:t xml:space="preserve">Create a new UI Text object named Text-welcome. As with Game Over, make it big </w:t>
+      </w:r>
+      <w:proofErr w:type="gramStart"/>
+      <w:r>
+        <w:t>yellow  text</w:t>
+      </w:r>
+      <w:proofErr w:type="gramEnd"/>
+      <w:r>
+        <w:t xml:space="preserve"> in the </w:t>
+      </w:r>
+      <w:proofErr w:type="spellStart"/>
+      <w:r>
+        <w:t>center</w:t>
+      </w:r>
+      <w:proofErr w:type="spellEnd"/>
+      <w:r>
+        <w:t xml:space="preserve"> of the screen.</w:t>
       </w:r>
     </w:p>
     <w:p>
@@ -3051,7 +3300,15 @@
     <w:p/>
     <w:p>
       <w:r>
-        <w:t>NOTE: If you were really clever, you would have DUPLICATED and rename your gameover scene to become your welcome scene, and then just changed the text being displayed…</w:t>
+        <w:t xml:space="preserve">NOTE: If you were really clever, you would have DUPLICATED and rename your </w:t>
+      </w:r>
+      <w:proofErr w:type="spellStart"/>
+      <w:r>
+        <w:t>gameover</w:t>
+      </w:r>
+      <w:proofErr w:type="spellEnd"/>
+      <w:r>
+        <w:t xml:space="preserve"> scene to become your welcome scene, and then just changed the text being displayed…</w:t>
       </w:r>
     </w:p>
     <w:p>
@@ -3137,8 +3394,16 @@
         <w:rPr>
           <w:b/>
         </w:rPr>
-        <w:t>bottom-center</w:t>
-      </w:r>
+        <w:t>bottom-</w:t>
+      </w:r>
+      <w:proofErr w:type="spellStart"/>
+      <w:r>
+        <w:rPr>
+          <w:b/>
+        </w:rPr>
+        <w:t>center</w:t>
+      </w:r>
+      <w:proofErr w:type="spellEnd"/>
       <w:r>
         <w:t xml:space="preserve"> of the screen</w:t>
       </w:r>
@@ -3157,20 +3422,36 @@
       <w:r>
         <w:t xml:space="preserve"> the appropriate box in the </w:t>
       </w:r>
+      <w:proofErr w:type="spellStart"/>
       <w:r>
         <w:rPr>
           <w:b/>
         </w:rPr>
-        <w:t>Rect Transfor</w:t>
-      </w:r>
+        <w:t>Rect</w:t>
+      </w:r>
+      <w:proofErr w:type="spellEnd"/>
       <w:r>
         <w:rPr>
           <w:b/>
         </w:rPr>
+        <w:t xml:space="preserve"> Transfor</w:t>
+      </w:r>
+      <w:r>
+        <w:rPr>
+          <w:b/>
+        </w:rPr>
         <w:t>m</w:t>
       </w:r>
       <w:r>
-        <w:t xml:space="preserve"> presets for anchors and positions</w:t>
+        <w:t xml:space="preserve"> </w:t>
+      </w:r>
+      <w:proofErr w:type="spellStart"/>
+      <w:r>
+        <w:t>presets</w:t>
+      </w:r>
+      <w:proofErr w:type="spellEnd"/>
+      <w:r>
+        <w:t xml:space="preserve"> for anchors and positions</w:t>
       </w:r>
     </w:p>
     <w:p/>
@@ -3180,6 +3461,62 @@
       </w:r>
     </w:p>
     <w:p>
+      <w:r>
+        <w:rPr>
+          <w:noProof/>
+          <w:lang w:val="en-US"/>
+        </w:rPr>
+        <w:drawing>
+          <wp:inline distT="0" distB="0" distL="0" distR="0" wp14:anchorId="01F64A39" wp14:editId="1939ED6C">
+            <wp:extent cx="6210300" cy="3962400"/>
+            <wp:effectExtent l="0" t="0" r="12700" b="0"/>
+            <wp:docPr id="7" name="Picture 7" descr="Macintosh HD:Users:matt:Copy:2014_TEACHING:comp2_IMMedia:gravity-guy2D:figures:gg-part-5:gg_pt5_19_button_ss.png"/>
+            <wp:cNvGraphicFramePr>
+              <a:graphicFrameLocks xmlns:a="http://schemas.openxmlformats.org/drawingml/2006/main" noChangeAspect="1"/>
+            </wp:cNvGraphicFramePr>
+            <a:graphic xmlns:a="http://schemas.openxmlformats.org/drawingml/2006/main">
+              <a:graphicData uri="http://schemas.openxmlformats.org/drawingml/2006/picture">
+                <pic:pic xmlns:pic="http://schemas.openxmlformats.org/drawingml/2006/picture">
+                  <pic:nvPicPr>
+                    <pic:cNvPr id="0" name="Picture 1" descr="Macintosh HD:Users:matt:Copy:2014_TEACHING:comp2_IMMedia:gravity-guy2D:figures:gg-part-5:gg_pt5_19_button_ss.png"/>
+                    <pic:cNvPicPr>
+                      <a:picLocks noChangeAspect="1" noChangeArrowheads="1"/>
+                    </pic:cNvPicPr>
+                  </pic:nvPicPr>
+                  <pic:blipFill>
+                    <a:blip r:embed="rId27">
+                      <a:extLst>
+                        <a:ext uri="{28A0092B-C50C-407E-A947-70E740481C1C}">
+                          <a14:useLocalDpi xmlns:a14="http://schemas.microsoft.com/office/drawing/2010/main" val="0"/>
+                        </a:ext>
+                      </a:extLst>
+                    </a:blip>
+                    <a:srcRect/>
+                    <a:stretch>
+                      <a:fillRect/>
+                    </a:stretch>
+                  </pic:blipFill>
+                  <pic:spPr bwMode="auto">
+                    <a:xfrm>
+                      <a:off x="0" y="0"/>
+                      <a:ext cx="6210300" cy="3962400"/>
+                    </a:xfrm>
+                    <a:prstGeom prst="rect">
+                      <a:avLst/>
+                    </a:prstGeom>
+                    <a:noFill/>
+                    <a:ln>
+                      <a:noFill/>
+                    </a:ln>
+                  </pic:spPr>
+                </pic:pic>
+              </a:graphicData>
+            </a:graphic>
+          </wp:inline>
+        </w:drawing>
+      </w:r>
+    </w:p>
+    <w:p>
       <w:pPr>
         <w:pStyle w:val="Heading2"/>
       </w:pPr>
@@ -3189,7 +3526,15 @@
     </w:p>
     <w:p>
       <w:r>
-        <w:t>When you run this scene, you’ll notice that the button changes color slightly when mouse over or when clicked</w:t>
+        <w:t xml:space="preserve">When you run this scene, you’ll notice that the button changes </w:t>
+      </w:r>
+      <w:proofErr w:type="spellStart"/>
+      <w:r>
+        <w:t>color</w:t>
+      </w:r>
+      <w:proofErr w:type="spellEnd"/>
+      <w:r>
+        <w:t xml:space="preserve"> slightly when mouse over or when clicked</w:t>
       </w:r>
     </w:p>
     <w:p>
@@ -3200,27 +3545,24 @@
           <w:numId w:val="18"/>
         </w:numPr>
       </w:pPr>
-      <w:r>
-        <w:t>but NOTHING HAPPENS when the button is clicked</w:t>
+      <w:proofErr w:type="gramStart"/>
+      <w:r>
+        <w:t>but</w:t>
+      </w:r>
+      <w:proofErr w:type="gramEnd"/>
+      <w:r>
+        <w:t xml:space="preserve"> NOTHING HAPPENS when the button is clicked</w:t>
       </w:r>
     </w:p>
     <w:p/>
     <w:p>
-      <w:r>
-        <w:t>we need to create an EVENT HANDLER – a method in a class that can be executed when the button detects a “Click” event.</w:t>
-      </w:r>
-    </w:p>
-    <w:p>
-      <w:pPr>
-        <w:keepNext w:val="0"/>
-        <w:spacing w:before="0"/>
-        <w:jc w:val="left"/>
-        <w:rPr>
-          <w:b/>
-        </w:rPr>
-      </w:pPr>
-      <w:r>
-        <w:br w:type="page"/>
+      <w:proofErr w:type="gramStart"/>
+      <w:r>
+        <w:t>we</w:t>
+      </w:r>
+      <w:proofErr w:type="gramEnd"/>
+      <w:r>
+        <w:t xml:space="preserve"> need to create an EVENT HANDLER – a method in a class that can be executed when the button detects a “Click” event.</w:t>
       </w:r>
     </w:p>
     <w:p>
@@ -3234,29 +3576,71 @@
     </w:p>
     <w:p>
       <w:r>
-        <w:t>Our game at this stage is going to have a button on the first screen to play the game (make Unity goto scene2_Level1Playing), and also on the Game Over screen it will have a button making Unity return to the Welcome scene. So let’s write a special class to declare methods for these actions.</w:t>
+        <w:t xml:space="preserve">Our game at this stage is going to have a button on the first screen to play the game (make Unity </w:t>
+      </w:r>
+      <w:proofErr w:type="spellStart"/>
+      <w:r>
+        <w:t>goto</w:t>
+      </w:r>
+      <w:proofErr w:type="spellEnd"/>
+      <w:r>
+        <w:t xml:space="preserve"> scene2_Level1Playing), and also on the Game Over screen it will have a button making Unity return to the Welcome scene. So let’s write a special class to declare methods for these actions.</w:t>
       </w:r>
     </w:p>
     <w:p/>
     <w:p>
       <w:r>
-        <w:t>In the Scripts folder of the Project panel, create a new C# file named ButtonActions, containing the following code:</w:t>
+        <w:t xml:space="preserve">In the Scripts folder of the Project panel, create a new C# file named </w:t>
+      </w:r>
+      <w:proofErr w:type="spellStart"/>
+      <w:r>
+        <w:t>ButtonActions</w:t>
+      </w:r>
+      <w:proofErr w:type="spellEnd"/>
+      <w:r>
+        <w:t>, containing the following code:</w:t>
       </w:r>
     </w:p>
     <w:p>
       <w:pPr>
         <w:pStyle w:val="aacode"/>
       </w:pPr>
-      <w:r>
-        <w:t>using UnityEngine;</w:t>
+      <w:proofErr w:type="gramStart"/>
+      <w:r>
+        <w:t>using</w:t>
+      </w:r>
+      <w:proofErr w:type="gramEnd"/>
+      <w:r>
+        <w:t xml:space="preserve"> </w:t>
+      </w:r>
+      <w:proofErr w:type="spellStart"/>
+      <w:r>
+        <w:t>UnityEngine</w:t>
+      </w:r>
+      <w:proofErr w:type="spellEnd"/>
+      <w:r>
+        <w:t>;</w:t>
       </w:r>
     </w:p>
     <w:p>
       <w:pPr>
         <w:pStyle w:val="aacode"/>
       </w:pPr>
-      <w:r>
-        <w:t>using System.Collections;</w:t>
+      <w:proofErr w:type="gramStart"/>
+      <w:r>
+        <w:t>using</w:t>
+      </w:r>
+      <w:proofErr w:type="gramEnd"/>
+      <w:r>
+        <w:t xml:space="preserve"> </w:t>
+      </w:r>
+      <w:proofErr w:type="spellStart"/>
+      <w:r>
+        <w:t>System.Collections</w:t>
+      </w:r>
+      <w:proofErr w:type="spellEnd"/>
+      <w:r>
+        <w:t>;</w:t>
       </w:r>
     </w:p>
     <w:p>
@@ -3268,8 +3652,29 @@
       <w:pPr>
         <w:pStyle w:val="aacode"/>
       </w:pPr>
-      <w:r>
-        <w:t>public class ButtonActions : MonoBehaviour {</w:t>
+      <w:proofErr w:type="gramStart"/>
+      <w:r>
+        <w:t>public</w:t>
+      </w:r>
+      <w:proofErr w:type="gramEnd"/>
+      <w:r>
+        <w:t xml:space="preserve"> class </w:t>
+      </w:r>
+      <w:proofErr w:type="spellStart"/>
+      <w:r>
+        <w:t>ButtonActions</w:t>
+      </w:r>
+      <w:proofErr w:type="spellEnd"/>
+      <w:r>
+        <w:t xml:space="preserve"> : </w:t>
+      </w:r>
+      <w:proofErr w:type="spellStart"/>
+      <w:r>
+        <w:t>MonoBehaviour</w:t>
+      </w:r>
+      <w:proofErr w:type="spellEnd"/>
+      <w:r>
+        <w:t xml:space="preserve"> {</w:t>
       </w:r>
     </w:p>
     <w:p>
@@ -3283,7 +3688,14 @@
       </w:pPr>
       <w:r>
         <w:tab/>
-        <w:t>public void BUTTON_LOAD_SCENE_WELCOME(){</w:t>
+      </w:r>
+      <w:proofErr w:type="gramStart"/>
+      <w:r>
+        <w:t>public</w:t>
+      </w:r>
+      <w:proofErr w:type="gramEnd"/>
+      <w:r>
+        <w:t xml:space="preserve"> void BUTTON_LOAD_SCENE_WELCOME(){</w:t>
       </w:r>
     </w:p>
     <w:p>
@@ -3295,7 +3707,19 @@
       </w:r>
       <w:r>
         <w:tab/>
-        <w:t>Application.LoadLevel("scene</w:t>
+      </w:r>
+      <w:proofErr w:type="spellStart"/>
+      <w:proofErr w:type="gramStart"/>
+      <w:r>
+        <w:t>Application.LoadLevel</w:t>
+      </w:r>
+      <w:proofErr w:type="spellEnd"/>
+      <w:r>
+        <w:t>(</w:t>
+      </w:r>
+      <w:proofErr w:type="gramEnd"/>
+      <w:r>
+        <w:t>"scene</w:t>
       </w:r>
       <w:r>
         <w:t>0_Welcome");</w:t>
@@ -3321,7 +3745,14 @@
       </w:pPr>
       <w:r>
         <w:tab/>
-        <w:t>public void BUTTON_LOAD_SCENE_LEVEL1_PLAYING(){</w:t>
+      </w:r>
+      <w:proofErr w:type="gramStart"/>
+      <w:r>
+        <w:t>public</w:t>
+      </w:r>
+      <w:proofErr w:type="gramEnd"/>
+      <w:r>
+        <w:t xml:space="preserve"> void BUTTON_LOAD_SCENE_LEVEL1_PLAYING(){</w:t>
       </w:r>
     </w:p>
     <w:p>
@@ -3333,7 +3764,19 @@
       </w:r>
       <w:r>
         <w:tab/>
-        <w:t>Application.LoadLevel("scene</w:t>
+      </w:r>
+      <w:proofErr w:type="spellStart"/>
+      <w:proofErr w:type="gramStart"/>
+      <w:r>
+        <w:t>Application.LoadLevel</w:t>
+      </w:r>
+      <w:proofErr w:type="spellEnd"/>
+      <w:r>
+        <w:t>(</w:t>
+      </w:r>
+      <w:proofErr w:type="gramEnd"/>
+      <w:r>
+        <w:t>"scene</w:t>
       </w:r>
       <w:r>
         <w:t>2_Level1Playing");</w:t>
@@ -3365,7 +3808,23 @@
     <w:p/>
     <w:p>
       <w:r>
-        <w:t xml:space="preserve">Next add an instance of this class to the Main Camera (we have to put this somewhere – if in doubt, put instances of classes in the Main Camera). So select the Main Camera in the Hierarchy, and then drag script ButtonActions into the Inspector. You should now see an instance of ButtonActions as a </w:t>
+        <w:t xml:space="preserve">Next add an instance of this class to the Main Camera (we have to put this somewhere – if in doubt, put instances of classes in the Main Camera). So select the Main Camera in the Hierarchy, and then drag script </w:t>
+      </w:r>
+      <w:proofErr w:type="spellStart"/>
+      <w:r>
+        <w:t>ButtonActions</w:t>
+      </w:r>
+      <w:proofErr w:type="spellEnd"/>
+      <w:r>
+        <w:t xml:space="preserve"> into the Inspector. You should now see an instance of </w:t>
+      </w:r>
+      <w:proofErr w:type="spellStart"/>
+      <w:r>
+        <w:t>ButtonActions</w:t>
+      </w:r>
+      <w:proofErr w:type="spellEnd"/>
+      <w:r>
+        <w:t xml:space="preserve"> as a </w:t>
       </w:r>
       <w:r>
         <w:t>component</w:t>
@@ -3464,12 +3923,36 @@
       </w:pPr>
       <w:r>
         <w:lastRenderedPageBreak/>
-        <w:t>Define method BUTTON_LOAD_SCENE_LEVEL1_PLAYING() as action for Play button OnClick event</w:t>
-      </w:r>
-    </w:p>
-    <w:p>
-      <w:r>
-        <w:t>Select UI Button-play in the Inspector, and create a new OnClick event handler by clicking the plus sign + at the bottom of the Button (Script) component in the Inspector:</w:t>
+        <w:t>Define method BUTTON_LOAD_SCENE_LEVEL1_</w:t>
+      </w:r>
+      <w:proofErr w:type="gramStart"/>
+      <w:r>
+        <w:t>PLAYING(</w:t>
+      </w:r>
+      <w:proofErr w:type="gramEnd"/>
+      <w:r>
+        <w:t xml:space="preserve">) as action for Play button </w:t>
+      </w:r>
+      <w:proofErr w:type="spellStart"/>
+      <w:r>
+        <w:t>OnClick</w:t>
+      </w:r>
+      <w:proofErr w:type="spellEnd"/>
+      <w:r>
+        <w:t xml:space="preserve"> event</w:t>
+      </w:r>
+    </w:p>
+    <w:p>
+      <w:r>
+        <w:t xml:space="preserve">Select UI Button-play in the Inspector, and create a new </w:t>
+      </w:r>
+      <w:proofErr w:type="spellStart"/>
+      <w:r>
+        <w:t>OnClick</w:t>
+      </w:r>
+      <w:proofErr w:type="spellEnd"/>
+      <w:r>
+        <w:t xml:space="preserve"> event handler by clicking the plus sign + at the bottom of the Button (Script) component in the Inspector:</w:t>
       </w:r>
     </w:p>
     <w:p>
@@ -3499,7 +3982,7 @@
                     </pic:cNvPicPr>
                   </pic:nvPicPr>
                   <pic:blipFill>
-                    <a:blip r:embed="rId27">
+                    <a:blip r:embed="rId28">
                       <a:extLst>
                         <a:ext uri="{28A0092B-C50C-407E-A947-70E740481C1C}">
                           <a14:useLocalDpi xmlns:a14="http://schemas.microsoft.com/office/drawing/2010/main" val="0"/>
@@ -3543,7 +4026,23 @@
     </w:p>
     <w:p>
       <w:r>
-        <w:t>Underneath a dropdown (leave it at default “Runtime Only”) you’ll see a property slot to link to the gameObject that contains the scripted component where the OnClick method is located. Since we stored our event methods in an instance of ButtonActions in the Main Camera, then we need to drag the Main Camera into this object slot:</w:t>
+        <w:t xml:space="preserve">Underneath a dropdown (leave it at default “Runtime Only”) you’ll see a property slot to link to the gameObject that contains the scripted component where the </w:t>
+      </w:r>
+      <w:proofErr w:type="spellStart"/>
+      <w:r>
+        <w:t>OnClick</w:t>
+      </w:r>
+      <w:proofErr w:type="spellEnd"/>
+      <w:r>
+        <w:t xml:space="preserve"> method is located. Since we stored our event methods in an instance of </w:t>
+      </w:r>
+      <w:proofErr w:type="spellStart"/>
+      <w:r>
+        <w:t>ButtonActions</w:t>
+      </w:r>
+      <w:proofErr w:type="spellEnd"/>
+      <w:r>
+        <w:t xml:space="preserve"> in the Main Camera, then we need to drag the Main Camera into this object slot:</w:t>
       </w:r>
     </w:p>
     <w:p>
@@ -3573,7 +4072,7 @@
                     </pic:cNvPicPr>
                   </pic:nvPicPr>
                   <pic:blipFill>
-                    <a:blip r:embed="rId28">
+                    <a:blip r:embed="rId29">
                       <a:extLst>
                         <a:ext uri="{28A0092B-C50C-407E-A947-70E740481C1C}">
                           <a14:useLocalDpi xmlns:a14="http://schemas.microsoft.com/office/drawing/2010/main" val="0"/>
@@ -3618,7 +4117,23 @@
     <w:p>
       <w:r>
         <w:lastRenderedPageBreak/>
-        <w:t>Now we can choose a “function” (method!) to be executed when this button receives an OnClick event. From the drop-down menu choose ButtonsActions and then BUTTON_LOAD_SCENE_LEVEL1_PLAYING:</w:t>
+        <w:t xml:space="preserve">Now we can choose a “function” (method!) to be executed when this button receives an </w:t>
+      </w:r>
+      <w:proofErr w:type="spellStart"/>
+      <w:r>
+        <w:t>OnClick</w:t>
+      </w:r>
+      <w:proofErr w:type="spellEnd"/>
+      <w:r>
+        <w:t xml:space="preserve"> event. From the drop-down menu choose </w:t>
+      </w:r>
+      <w:proofErr w:type="spellStart"/>
+      <w:r>
+        <w:t>ButtonsActions</w:t>
+      </w:r>
+      <w:proofErr w:type="spellEnd"/>
+      <w:r>
+        <w:t xml:space="preserve"> and then BUTTON_LOAD_SCENE_LEVEL1_PLAYING:</w:t>
       </w:r>
     </w:p>
     <w:p>
@@ -3649,7 +4164,7 @@
                     </pic:cNvPicPr>
                   </pic:nvPicPr>
                   <pic:blipFill>
-                    <a:blip r:embed="rId29">
+                    <a:blip r:embed="rId30">
                       <a:extLst>
                         <a:ext uri="{28A0092B-C50C-407E-A947-70E740481C1C}">
                           <a14:useLocalDpi xmlns:a14="http://schemas.microsoft.com/office/drawing/2010/main" val="0"/>
@@ -3697,8 +4212,13 @@
         <w:keepNext w:val="0"/>
       </w:pPr>
       <w:r>
-        <w:t>Now when you run the scene, you should be able to click on the Play button and your level 1 playing scene should begin!.</w:t>
-      </w:r>
+        <w:t>Now when you run the scene, you should be able to click on the Play button and your level 1 playing scene should begin</w:t>
+      </w:r>
+      <w:proofErr w:type="gramStart"/>
+      <w:r>
+        <w:t>!.</w:t>
+      </w:r>
+      <w:proofErr w:type="gramEnd"/>
     </w:p>
     <w:p>
       <w:pPr>
@@ -3727,8 +4247,13 @@
           <w:numId w:val="18"/>
         </w:numPr>
       </w:pPr>
-      <w:r>
-        <w:t>name the Button-load-welcome</w:t>
+      <w:proofErr w:type="gramStart"/>
+      <w:r>
+        <w:t>name</w:t>
+      </w:r>
+      <w:proofErr w:type="gramEnd"/>
+      <w:r>
+        <w:t xml:space="preserve"> the Button-load-welcome</w:t>
       </w:r>
     </w:p>
     <w:p>
@@ -3739,8 +4264,13 @@
           <w:numId w:val="18"/>
         </w:numPr>
       </w:pPr>
-      <w:r>
-        <w:t>change the text to “Welcome scene”</w:t>
+      <w:proofErr w:type="gramStart"/>
+      <w:r>
+        <w:t>change</w:t>
+      </w:r>
+      <w:proofErr w:type="gramEnd"/>
+      <w:r>
+        <w:t xml:space="preserve"> the text to “Welcome scene”</w:t>
       </w:r>
     </w:p>
     <w:p>
@@ -3751,8 +4281,21 @@
           <w:numId w:val="18"/>
         </w:numPr>
       </w:pPr>
-      <w:r>
-        <w:t>add an instance of ButtonActions to the Main Camera in this scene</w:t>
+      <w:proofErr w:type="gramStart"/>
+      <w:r>
+        <w:t>add</w:t>
+      </w:r>
+      <w:proofErr w:type="gramEnd"/>
+      <w:r>
+        <w:t xml:space="preserve"> an instance of </w:t>
+      </w:r>
+      <w:proofErr w:type="spellStart"/>
+      <w:r>
+        <w:t>ButtonActions</w:t>
+      </w:r>
+      <w:proofErr w:type="spellEnd"/>
+      <w:r>
+        <w:t xml:space="preserve"> to the Main Camera in this scene</w:t>
       </w:r>
     </w:p>
     <w:p>
@@ -3763,8 +4306,29 @@
           <w:numId w:val="18"/>
         </w:numPr>
       </w:pPr>
-      <w:r>
-        <w:t>add an OnClick handler to the button, that will call method BUTTON_LOAD_SCENE_WELCOME from the instance of ButtonActions in Main Camera</w:t>
+      <w:proofErr w:type="gramStart"/>
+      <w:r>
+        <w:t>add</w:t>
+      </w:r>
+      <w:proofErr w:type="gramEnd"/>
+      <w:r>
+        <w:t xml:space="preserve"> an </w:t>
+      </w:r>
+      <w:proofErr w:type="spellStart"/>
+      <w:r>
+        <w:t>OnClick</w:t>
+      </w:r>
+      <w:proofErr w:type="spellEnd"/>
+      <w:r>
+        <w:t xml:space="preserve"> handler to the button, that will call method BUTTON_LOAD_SCENE_WELCOME from the instance of </w:t>
+      </w:r>
+      <w:proofErr w:type="spellStart"/>
+      <w:r>
+        <w:t>ButtonActions</w:t>
+      </w:r>
+      <w:proofErr w:type="spellEnd"/>
+      <w:r>
+        <w:t xml:space="preserve"> in Main Camera</w:t>
       </w:r>
     </w:p>
     <w:p>
@@ -3775,8 +4339,13 @@
           <w:numId w:val="18"/>
         </w:numPr>
       </w:pPr>
-      <w:r>
-        <w:t>save the scene</w:t>
+      <w:proofErr w:type="gramStart"/>
+      <w:r>
+        <w:t>save</w:t>
+      </w:r>
+      <w:proofErr w:type="gramEnd"/>
+      <w:r>
+        <w:t xml:space="preserve"> the scene</w:t>
       </w:r>
     </w:p>
     <w:p/>
@@ -3854,13 +4423,22 @@
           <w:b/>
           <w:sz w:val="36"/>
         </w:rPr>
-        <w:t>part 5 of the tutorial !</w:t>
-      </w:r>
+        <w:t xml:space="preserve">part 5 of the </w:t>
+      </w:r>
+      <w:proofErr w:type="gramStart"/>
+      <w:r>
+        <w:rPr>
+          <w:b/>
+          <w:sz w:val="36"/>
+        </w:rPr>
+        <w:t>tutorial !</w:t>
+      </w:r>
+      <w:proofErr w:type="gramEnd"/>
     </w:p>
     <w:p/>
     <w:p/>
     <w:sectPr>
-      <w:footerReference w:type="default" r:id="rId30"/>
+      <w:footerReference w:type="default" r:id="rId31"/>
       <w:type w:val="continuous"/>
       <w:pgSz w:w="11906" w:h="16838"/>
       <w:pgMar w:top="426" w:right="991" w:bottom="568" w:left="1134" w:header="720" w:footer="377" w:gutter="0"/>
@@ -3901,7 +4479,15 @@
       <w:pStyle w:val="Footer"/>
     </w:pPr>
     <w:r>
-      <w:t>Gravity Guy 2D – part 5  © 2015 Dr. Matt Smith</w:t>
+      <w:t xml:space="preserve">Gravity Guy 2D – part 5  © 2015 </w:t>
+    </w:r>
+    <w:proofErr w:type="spellStart"/>
+    <w:r>
+      <w:t>Dr.</w:t>
+    </w:r>
+    <w:proofErr w:type="spellEnd"/>
+    <w:r>
+      <w:t xml:space="preserve"> Matt Smith</w:t>
     </w:r>
     <w:r>
       <w:tab/>
@@ -3935,29 +4521,43 @@
         <w:noProof/>
         <w:snapToGrid w:val="0"/>
       </w:rPr>
+      <w:t>4</w:t>
+    </w:r>
+    <w:r>
+      <w:rPr>
+        <w:snapToGrid w:val="0"/>
+      </w:rPr>
+      <w:fldChar w:fldCharType="end"/>
+    </w:r>
+    <w:r>
+      <w:rPr>
+        <w:snapToGrid w:val="0"/>
+      </w:rPr>
+      <w:t xml:space="preserve"> of </w:t>
+    </w:r>
+    <w:r>
+      <w:fldChar w:fldCharType="begin"/>
+    </w:r>
+    <w:r>
+      <w:instrText xml:space="preserve"> NUMPAGES  \* MERGEFORMAT </w:instrText>
+    </w:r>
+    <w:r>
+      <w:fldChar w:fldCharType="separate"/>
+    </w:r>
+    <w:r>
+      <w:rPr>
+        <w:noProof/>
+        <w:snapToGrid w:val="0"/>
+      </w:rPr>
       <w:t>14</w:t>
     </w:r>
     <w:r>
       <w:rPr>
+        <w:noProof/>
         <w:snapToGrid w:val="0"/>
       </w:rPr>
       <w:fldChar w:fldCharType="end"/>
     </w:r>
-    <w:r>
-      <w:rPr>
-        <w:snapToGrid w:val="0"/>
-      </w:rPr>
-      <w:t xml:space="preserve"> of </w:t>
-    </w:r>
-    <w:fldSimple w:instr=" NUMPAGES  \* MERGEFORMAT ">
-      <w:r>
-        <w:rPr>
-          <w:noProof/>
-          <w:snapToGrid w:val="0"/>
-        </w:rPr>
-        <w:t>14</w:t>
-      </w:r>
-    </w:fldSimple>
   </w:p>
 </w:ftr>
 </file>
@@ -7854,7 +8454,7 @@
 </file>
 
 <file path=customXml/itemProps1.xml><?xml version="1.0" encoding="utf-8"?>
-<ds:datastoreItem xmlns:ds="http://schemas.openxmlformats.org/officeDocument/2006/customXml" ds:itemID="{1358AE59-9B04-5C4B-BFB5-EF45392D20FC}">
+<ds:datastoreItem xmlns:ds="http://schemas.openxmlformats.org/officeDocument/2006/customXml" ds:itemID="{C5881532-0380-424F-9722-6D248A9A8B75}">
   <ds:schemaRefs>
     <ds:schemaRef ds:uri="http://schemas.openxmlformats.org/officeDocument/2006/bibliography"/>
   </ds:schemaRefs>

</xml_diff>